<commit_message>
Added flowchart2 to the report
</commit_message>
<xml_diff>
--- a/PR_ID2444974_ID2587848.docx
+++ b/PR_ID2444974_ID2587848.docx
@@ -74,10 +74,10 @@
                           </a:ln>
                           <a:extLst>
                             <a:ext uri="{53640926-AAD7-44d8-BBD7-CCE9431645EC}">
-                              <a14:shadowObscured xmlns="" xmlns:mo="http://schemas.microsoft.com/office/mac/office/2008/main" xmlns:mv="urn:schemas-microsoft-com:mac:vml" xmlns:o="urn:schemas-microsoft-com:office:office" xmlns:v="urn:schemas-microsoft-com:vml" xmlns:w10="urn:schemas-microsoft-com:office:word" xmlns:w="http://schemas.openxmlformats.org/wordprocessingml/2006/main" xmlns:a14="http://schemas.microsoft.com/office/drawing/2010/main"/>
+                              <a14:shadowObscured xmlns:a14="http://schemas.microsoft.com/office/drawing/2010/main" xmlns:w="http://schemas.openxmlformats.org/wordprocessingml/2006/main" xmlns:w10="urn:schemas-microsoft-com:office:word" xmlns:v="urn:schemas-microsoft-com:vml" xmlns:o="urn:schemas-microsoft-com:office:office" xmlns:mv="urn:schemas-microsoft-com:mac:vml" xmlns:mo="http://schemas.microsoft.com/office/mac/office/2008/main" xmlns=""/>
                             </a:ext>
                             <a:ext uri="{FAA26D3D-D897-4be2-8F04-BA451C77F1D7}">
-                              <ma14:placeholderFlag xmlns="" xmlns:mo="http://schemas.microsoft.com/office/mac/office/2008/main" xmlns:mv="urn:schemas-microsoft-com:mac:vml" xmlns:o="urn:schemas-microsoft-com:office:office" xmlns:v="urn:schemas-microsoft-com:vml" xmlns:w10="urn:schemas-microsoft-com:office:word" xmlns:w="http://schemas.openxmlformats.org/wordprocessingml/2006/main" xmlns:ma14="http://schemas.microsoft.com/office/mac/drawingml/2011/main"/>
+                              <ma14:placeholderFlag xmlns:ma14="http://schemas.microsoft.com/office/mac/drawingml/2011/main" xmlns:w="http://schemas.openxmlformats.org/wordprocessingml/2006/main" xmlns:w10="urn:schemas-microsoft-com:office:word" xmlns:v="urn:schemas-microsoft-com:vml" xmlns:o="urn:schemas-microsoft-com:office:office" xmlns:mv="urn:schemas-microsoft-com:mac:vml" xmlns:mo="http://schemas.microsoft.com/office/mac/office/2008/main" xmlns=""/>
                             </a:ext>
                           </a:extLst>
                         </pic:spPr>
@@ -284,21 +284,12 @@
                                 </w:rPr>
                                 <w:t xml:space="preserve">Academic integrity is </w:t>
                               </w:r>
-                              <w:proofErr w:type="gramStart"/>
                               <w:r>
                                 <w:rPr>
                                   <w:rFonts w:ascii="Times New Roman" w:hAnsi="Times New Roman" w:cs="Times New Roman"/>
                                   <w:i/>
                                 </w:rPr>
-                                <w:t>expected of all students of METU at all times</w:t>
-                              </w:r>
-                              <w:proofErr w:type="gramEnd"/>
-                              <w:r>
-                                <w:rPr>
-                                  <w:rFonts w:ascii="Times New Roman" w:hAnsi="Times New Roman" w:cs="Times New Roman"/>
-                                  <w:i/>
-                                </w:rPr>
-                                <w:t xml:space="preserve">, whether in the presence or absence of members of the faculty. </w:t>
+                                <w:t xml:space="preserve">expected of all students of METU at all times, whether in the presence or absence of members of the faculty. </w:t>
                               </w:r>
                             </w:p>
                             <w:p>
@@ -819,21 +810,12 @@
                           </w:rPr>
                           <w:t xml:space="preserve">Academic integrity is </w:t>
                         </w:r>
-                        <w:proofErr w:type="gramStart"/>
                         <w:r>
                           <w:rPr>
                             <w:rFonts w:ascii="Times New Roman" w:hAnsi="Times New Roman" w:cs="Times New Roman"/>
                             <w:i/>
                           </w:rPr>
-                          <w:t>expected of all students of METU at all times</w:t>
-                        </w:r>
-                        <w:proofErr w:type="gramEnd"/>
-                        <w:r>
-                          <w:rPr>
-                            <w:rFonts w:ascii="Times New Roman" w:hAnsi="Times New Roman" w:cs="Times New Roman"/>
-                            <w:i/>
-                          </w:rPr>
-                          <w:t xml:space="preserve">, whether in the presence or absence of members of the faculty. </w:t>
+                          <w:t xml:space="preserve">expected of all students of METU at all times, whether in the presence or absence of members of the faculty. </w:t>
                         </w:r>
                       </w:p>
                       <w:p>
@@ -1923,7 +1905,7 @@
           <w:sz w:val="24"/>
           <w:szCs w:val="24"/>
         </w:rPr>
-        <w:t>institutions</w:t>
+        <w:t>institutions enables decision-makers to develop and implement more efficient policies</w:t>
       </w:r>
       <w:r>
         <w:rPr>
@@ -1931,7 +1913,7 @@
           <w:sz w:val="24"/>
           <w:szCs w:val="24"/>
         </w:rPr>
-        <w:t xml:space="preserve"> enables decision-makers to develop and implement more efficient policies</w:t>
+        <w:t xml:space="preserve"> </w:t>
       </w:r>
       <w:r>
         <w:rPr>
@@ -1939,7 +1921,7 @@
           <w:sz w:val="24"/>
           <w:szCs w:val="24"/>
         </w:rPr>
-        <w:t xml:space="preserve"> </w:t>
+        <w:t xml:space="preserve">that </w:t>
       </w:r>
       <w:r>
         <w:rPr>
@@ -1947,7 +1929,7 @@
           <w:sz w:val="24"/>
           <w:szCs w:val="24"/>
         </w:rPr>
-        <w:t xml:space="preserve">that </w:t>
+        <w:t xml:space="preserve">directly serve the </w:t>
       </w:r>
       <w:r>
         <w:rPr>
@@ -1955,7 +1937,7 @@
           <w:sz w:val="24"/>
           <w:szCs w:val="24"/>
         </w:rPr>
-        <w:t xml:space="preserve">directly serve the </w:t>
+        <w:t>needs and expectations</w:t>
       </w:r>
       <w:r>
         <w:rPr>
@@ -1963,7 +1945,7 @@
           <w:sz w:val="24"/>
           <w:szCs w:val="24"/>
         </w:rPr>
-        <w:t>needs and expectations</w:t>
+        <w:t xml:space="preserve">. </w:t>
       </w:r>
       <w:r>
         <w:rPr>
@@ -1971,7 +1953,7 @@
           <w:sz w:val="24"/>
           <w:szCs w:val="24"/>
         </w:rPr>
-        <w:t xml:space="preserve">. </w:t>
+        <w:t>By implementing these policies</w:t>
       </w:r>
       <w:r>
         <w:rPr>
@@ -1979,23 +1961,7 @@
           <w:sz w:val="24"/>
           <w:szCs w:val="24"/>
         </w:rPr>
-        <w:t>By implementing these policies</w:t>
-      </w:r>
-      <w:r>
-        <w:rPr>
-          <w:rFonts w:ascii="Times New Roman" w:hAnsi="Times New Roman" w:cs="Times New Roman"/>
-          <w:sz w:val="24"/>
-          <w:szCs w:val="24"/>
-        </w:rPr>
-        <w:t xml:space="preserve">, </w:t>
-      </w:r>
-      <w:r>
-        <w:rPr>
-          <w:rFonts w:ascii="Times New Roman" w:hAnsi="Times New Roman" w:cs="Times New Roman"/>
-          <w:sz w:val="24"/>
-          <w:szCs w:val="24"/>
-        </w:rPr>
-        <w:t>resources are used in the most efficient and purposeful way.</w:t>
+        <w:t>, resources are used in the most efficient and purposeful way.</w:t>
       </w:r>
       <w:r>
         <w:rPr>
@@ -2029,15 +1995,7 @@
           <w:sz w:val="24"/>
           <w:szCs w:val="24"/>
         </w:rPr>
-        <w:t xml:space="preserve"> project embraces two different heuristics </w:t>
-      </w:r>
-      <w:r>
-        <w:rPr>
-          <w:rFonts w:ascii="Times New Roman" w:hAnsi="Times New Roman" w:cs="Times New Roman"/>
-          <w:sz w:val="24"/>
-          <w:szCs w:val="24"/>
-        </w:rPr>
-        <w:t xml:space="preserve">to solve the scheduling problem of </w:t>
+        <w:t xml:space="preserve"> project embraces two different heuristics to solve the scheduling problem of </w:t>
       </w:r>
       <w:r>
         <w:rPr>
@@ -2457,6 +2415,61 @@
         </w:rPr>
       </w:pPr>
       <w:r>
+        <w:rPr>
+          <w:noProof/>
+          <w:lang w:val="en-US"/>
+        </w:rPr>
+        <w:drawing>
+          <wp:anchor distT="0" distB="0" distL="114300" distR="114300" simplePos="0" relativeHeight="251663360" behindDoc="0" locked="0" layoutInCell="1" allowOverlap="1" wp14:anchorId="5BC3CA1C" wp14:editId="4AA14A5E">
+            <wp:simplePos x="0" y="0"/>
+            <wp:positionH relativeFrom="column">
+              <wp:posOffset>-278130</wp:posOffset>
+            </wp:positionH>
+            <wp:positionV relativeFrom="paragraph">
+              <wp:posOffset>413385</wp:posOffset>
+            </wp:positionV>
+            <wp:extent cx="6955790" cy="5737225"/>
+            <wp:effectExtent l="0" t="0" r="0" b="0"/>
+            <wp:wrapTopAndBottom/>
+            <wp:docPr id="7" name="Resim 7"/>
+            <wp:cNvGraphicFramePr>
+              <a:graphicFrameLocks xmlns:a="http://schemas.openxmlformats.org/drawingml/2006/main" noChangeAspect="1"/>
+            </wp:cNvGraphicFramePr>
+            <a:graphic xmlns:a="http://schemas.openxmlformats.org/drawingml/2006/main">
+              <a:graphicData uri="http://schemas.openxmlformats.org/drawingml/2006/picture">
+                <pic:pic xmlns:pic="http://schemas.openxmlformats.org/drawingml/2006/picture">
+                  <pic:nvPicPr>
+                    <pic:cNvPr id="7" name="Resim 7"/>
+                    <pic:cNvPicPr/>
+                  </pic:nvPicPr>
+                  <pic:blipFill>
+                    <a:blip r:embed="rId15"/>
+                    <a:stretch>
+                      <a:fillRect/>
+                    </a:stretch>
+                  </pic:blipFill>
+                  <pic:spPr>
+                    <a:xfrm>
+                      <a:off x="0" y="0"/>
+                      <a:ext cx="6955790" cy="5737225"/>
+                    </a:xfrm>
+                    <a:prstGeom prst="rect">
+                      <a:avLst/>
+                    </a:prstGeom>
+                  </pic:spPr>
+                </pic:pic>
+              </a:graphicData>
+            </a:graphic>
+            <wp14:sizeRelH relativeFrom="page">
+              <wp14:pctWidth>0</wp14:pctWidth>
+            </wp14:sizeRelH>
+            <wp14:sizeRelV relativeFrom="page">
+              <wp14:pctHeight>0</wp14:pctHeight>
+            </wp14:sizeRelV>
+          </wp:anchor>
+        </w:drawing>
+      </w:r>
+      <w:r>
         <w:tab/>
       </w:r>
       <w:bookmarkStart w:id="12" w:name="_Toc107695169"/>
@@ -2605,7 +2618,7 @@
       </w:pPr>
     </w:p>
     <w:sectPr>
-      <w:footerReference w:type="default" r:id="rId15"/>
+      <w:footerReference w:type="default" r:id="rId16"/>
       <w:pgSz w:w="11900" w:h="16840"/>
       <w:pgMar w:top="990" w:right="830" w:bottom="810" w:left="990" w:header="708" w:footer="708" w:gutter="0"/>
       <w:pgNumType w:start="1"/>

</xml_diff>

<commit_message>
Added first part of first objective
</commit_message>
<xml_diff>
--- a/PR_ID2444974_ID2587848.docx
+++ b/PR_ID2444974_ID2587848.docx
@@ -12,7 +12,6 @@
       <w:r>
         <w:rPr>
           <w:rFonts w:cs="Times New Roman"/>
-          <w:noProof/>
         </w:rPr>
         <mc:AlternateContent>
           <mc:Choice Requires="wpg">
@@ -74,10 +73,10 @@
                           </a:ln>
                           <a:extLst>
                             <a:ext uri="{53640926-AAD7-44d8-BBD7-CCE9431645EC}">
-                              <a14:shadowObscured xmlns:a14="http://schemas.microsoft.com/office/drawing/2010/main" xmlns:w="http://schemas.openxmlformats.org/wordprocessingml/2006/main" xmlns:w10="urn:schemas-microsoft-com:office:word" xmlns:v="urn:schemas-microsoft-com:vml" xmlns:o="urn:schemas-microsoft-com:office:office" xmlns:mv="urn:schemas-microsoft-com:mac:vml" xmlns:mo="http://schemas.microsoft.com/office/mac/office/2008/main" xmlns=""/>
+                              <a14:shadowObscured xmlns="" xmlns:mo="http://schemas.microsoft.com/office/mac/office/2008/main" xmlns:mv="urn:schemas-microsoft-com:mac:vml" xmlns:o="urn:schemas-microsoft-com:office:office" xmlns:v="urn:schemas-microsoft-com:vml" xmlns:w10="urn:schemas-microsoft-com:office:word" xmlns:w="http://schemas.openxmlformats.org/wordprocessingml/2006/main" xmlns:a14="http://schemas.microsoft.com/office/drawing/2010/main"/>
                             </a:ext>
                             <a:ext uri="{FAA26D3D-D897-4be2-8F04-BA451C77F1D7}">
-                              <ma14:placeholderFlag xmlns:ma14="http://schemas.microsoft.com/office/mac/drawingml/2011/main" xmlns:w="http://schemas.openxmlformats.org/wordprocessingml/2006/main" xmlns:w10="urn:schemas-microsoft-com:office:word" xmlns:v="urn:schemas-microsoft-com:vml" xmlns:o="urn:schemas-microsoft-com:office:office" xmlns:mv="urn:schemas-microsoft-com:mac:vml" xmlns:mo="http://schemas.microsoft.com/office/mac/office/2008/main" xmlns=""/>
+                              <ma14:placeholderFlag xmlns="" xmlns:mo="http://schemas.microsoft.com/office/mac/office/2008/main" xmlns:mv="urn:schemas-microsoft-com:mac:vml" xmlns:o="urn:schemas-microsoft-com:office:office" xmlns:v="urn:schemas-microsoft-com:vml" xmlns:w10="urn:schemas-microsoft-com:office:word" xmlns:w="http://schemas.openxmlformats.org/wordprocessingml/2006/main" xmlns:ma14="http://schemas.microsoft.com/office/mac/drawingml/2011/main"/>
                             </a:ext>
                           </a:extLst>
                         </pic:spPr>
@@ -284,12 +283,21 @@
                                 </w:rPr>
                                 <w:t xml:space="preserve">Academic integrity is </w:t>
                               </w:r>
+                              <w:proofErr w:type="gramStart"/>
                               <w:r>
                                 <w:rPr>
                                   <w:rFonts w:ascii="Times New Roman" w:hAnsi="Times New Roman" w:cs="Times New Roman"/>
                                   <w:i/>
                                 </w:rPr>
-                                <w:t xml:space="preserve">expected of all students of METU at all times, whether in the presence or absence of members of the faculty. </w:t>
+                                <w:t>expected of all students of METU at all times</w:t>
+                              </w:r>
+                              <w:proofErr w:type="gramEnd"/>
+                              <w:r>
+                                <w:rPr>
+                                  <w:rFonts w:ascii="Times New Roman" w:hAnsi="Times New Roman" w:cs="Times New Roman"/>
+                                  <w:i/>
+                                </w:rPr>
+                                <w:t xml:space="preserve">, whether in the presence or absence of members of the faculty. </w:t>
                               </w:r>
                             </w:p>
                             <w:p>
@@ -810,12 +818,21 @@
                           </w:rPr>
                           <w:t xml:space="preserve">Academic integrity is </w:t>
                         </w:r>
+                        <w:proofErr w:type="gramStart"/>
                         <w:r>
                           <w:rPr>
                             <w:rFonts w:ascii="Times New Roman" w:hAnsi="Times New Roman" w:cs="Times New Roman"/>
                             <w:i/>
                           </w:rPr>
-                          <w:t xml:space="preserve">expected of all students of METU at all times, whether in the presence or absence of members of the faculty. </w:t>
+                          <w:t>expected of all students of METU at all times</w:t>
+                        </w:r>
+                        <w:proofErr w:type="gramEnd"/>
+                        <w:r>
+                          <w:rPr>
+                            <w:rFonts w:ascii="Times New Roman" w:hAnsi="Times New Roman" w:cs="Times New Roman"/>
+                            <w:i/>
+                          </w:rPr>
+                          <w:t xml:space="preserve">, whether in the presence or absence of members of the faculty. </w:t>
                         </w:r>
                       </w:p>
                       <w:p>
@@ -1169,88 +1186,28 @@
         </w:rPr>
       </w:pPr>
     </w:p>
-    <w:p>
-      <w:pPr>
-        <w:rPr>
-          <w:lang w:val="tr-TR"/>
-        </w:rPr>
-      </w:pPr>
-    </w:p>
-    <w:p>
-      <w:pPr>
-        <w:rPr>
-          <w:lang w:val="tr-TR"/>
-        </w:rPr>
-      </w:pPr>
-    </w:p>
-    <w:p>
-      <w:pPr>
-        <w:rPr>
-          <w:lang w:val="tr-TR"/>
-        </w:rPr>
-      </w:pPr>
-    </w:p>
-    <w:p>
-      <w:pPr>
-        <w:rPr>
-          <w:lang w:val="tr-TR"/>
-        </w:rPr>
-      </w:pPr>
-    </w:p>
-    <w:p>
-      <w:pPr>
-        <w:rPr>
-          <w:lang w:val="tr-TR"/>
-        </w:rPr>
-      </w:pPr>
-    </w:p>
-    <w:p>
-      <w:pPr>
-        <w:rPr>
-          <w:lang w:val="tr-TR"/>
-        </w:rPr>
-      </w:pPr>
-    </w:p>
-    <w:p>
-      <w:pPr>
-        <w:rPr>
-          <w:lang w:val="tr-TR"/>
-        </w:rPr>
-      </w:pPr>
-    </w:p>
-    <w:p>
-      <w:pPr>
-        <w:rPr>
-          <w:lang w:val="tr-TR"/>
-        </w:rPr>
-      </w:pPr>
-    </w:p>
-    <w:p>
-      <w:pPr>
-        <w:rPr>
-          <w:lang w:val="tr-TR"/>
-        </w:rPr>
-      </w:pPr>
-    </w:p>
+    <w:p/>
+    <w:p/>
+    <w:p/>
+    <w:p/>
+    <w:p/>
+    <w:p/>
+    <w:p/>
+    <w:p/>
+    <w:p/>
     <w:p>
       <w:pPr>
         <w:tabs>
           <w:tab w:val="left" w:pos="2175"/>
         </w:tabs>
-        <w:rPr>
-          <w:lang w:val="tr-TR"/>
-        </w:rPr>
-      </w:pPr>
-      <w:r>
-        <w:rPr>
-          <w:lang w:val="tr-TR"/>
-        </w:rPr>
+      </w:pPr>
+      <w:r>
         <w:tab/>
       </w:r>
     </w:p>
     <w:p>
       <w:pPr>
-        <w:pStyle w:val="stBilgi"/>
+        <w:pStyle w:val="Header"/>
         <w:spacing w:line="276" w:lineRule="auto"/>
         <w:ind w:left="-1418"/>
       </w:pPr>
@@ -1260,9 +1217,6 @@
         <w:tabs>
           <w:tab w:val="left" w:pos="2175"/>
         </w:tabs>
-        <w:rPr>
-          <w:lang w:val="tr-TR"/>
-        </w:rPr>
       </w:pPr>
     </w:p>
     <w:p>
@@ -1272,15 +1226,12 @@
         <w:autoSpaceDN w:val="0"/>
         <w:adjustRightInd w:val="0"/>
         <w:jc w:val="both"/>
-        <w:rPr>
-          <w:lang w:val="tr-TR"/>
-        </w:rPr>
       </w:pPr>
     </w:p>
     <w:p>
       <w:pPr>
         <w:rPr>
-          <w:lang w:val="tr-TR" w:eastAsia="tr-TR"/>
+          <w:lang w:eastAsia="tr-TR"/>
         </w:rPr>
       </w:pPr>
     </w:p>
@@ -1291,41 +1242,29 @@
         <w:autoSpaceDN w:val="0"/>
         <w:adjustRightInd w:val="0"/>
         <w:jc w:val="both"/>
-        <w:rPr>
-          <w:lang w:val="de-DE"/>
-        </w:rPr>
       </w:pPr>
     </w:p>
     <w:p>
       <w:pPr>
         <w:spacing w:after="0" w:line="240" w:lineRule="auto"/>
-        <w:rPr>
-          <w:lang w:val="tr-TR"/>
-        </w:rPr>
       </w:pPr>
     </w:p>
     <w:p>
       <w:pPr>
         <w:spacing w:after="0" w:line="240" w:lineRule="auto"/>
-        <w:rPr>
-          <w:lang w:val="tr-TR"/>
-        </w:rPr>
-      </w:pPr>
-      <w:r>
-        <w:rPr>
-          <w:lang w:val="tr-TR"/>
-        </w:rPr>
+      </w:pPr>
+      <w:r>
         <w:br w:type="page"/>
       </w:r>
     </w:p>
     <w:p>
       <w:pPr>
-        <w:pStyle w:val="T1"/>
+        <w:pStyle w:val="TOC1"/>
       </w:pPr>
     </w:p>
     <w:p>
       <w:pPr>
-        <w:pStyle w:val="T1"/>
+        <w:pStyle w:val="TOC1"/>
       </w:pPr>
       <w:r>
         <w:t>Table of Content</w:t>
@@ -1343,11 +1282,9 @@
     </w:p>
     <w:p>
       <w:pPr>
-        <w:pStyle w:val="T1"/>
+        <w:pStyle w:val="TOC1"/>
         <w:rPr>
           <w:rFonts w:asciiTheme="minorHAnsi" w:hAnsiTheme="minorHAnsi" w:cstheme="minorBidi"/>
-          <w:noProof/>
-          <w:lang w:val="tr-TR"/>
         </w:rPr>
       </w:pPr>
       <w:r>
@@ -1362,8 +1299,7 @@
       <w:hyperlink w:anchor="_Toc107695530" w:history="1">
         <w:r>
           <w:rPr>
-            <w:rStyle w:val="Kpr"/>
-            <w:noProof/>
+            <w:rStyle w:val="Hyperlink"/>
             <w:sz w:val="32"/>
             <w:szCs w:val="32"/>
           </w:rPr>
@@ -1371,48 +1307,41 @@
         </w:r>
         <w:r>
           <w:rPr>
-            <w:noProof/>
             <w:webHidden/>
           </w:rPr>
           <w:tab/>
         </w:r>
         <w:r>
           <w:rPr>
-            <w:noProof/>
             <w:webHidden/>
           </w:rPr>
           <w:fldChar w:fldCharType="begin"/>
         </w:r>
         <w:r>
           <w:rPr>
-            <w:noProof/>
             <w:webHidden/>
           </w:rPr>
           <w:instrText xml:space="preserve"> PAGEREF _Toc107695530 \h </w:instrText>
         </w:r>
         <w:r>
           <w:rPr>
-            <w:noProof/>
             <w:webHidden/>
           </w:rPr>
         </w:r>
         <w:r>
           <w:rPr>
-            <w:noProof/>
             <w:webHidden/>
           </w:rPr>
           <w:fldChar w:fldCharType="separate"/>
         </w:r>
         <w:r>
           <w:rPr>
-            <w:noProof/>
             <w:webHidden/>
           </w:rPr>
           <w:t>1</w:t>
         </w:r>
         <w:r>
           <w:rPr>
-            <w:noProof/>
             <w:webHidden/>
           </w:rPr>
           <w:fldChar w:fldCharType="end"/>
@@ -1421,18 +1350,15 @@
     </w:p>
     <w:p>
       <w:pPr>
-        <w:pStyle w:val="T1"/>
+        <w:pStyle w:val="TOC1"/>
         <w:rPr>
           <w:rFonts w:asciiTheme="minorHAnsi" w:hAnsiTheme="minorHAnsi" w:cstheme="minorBidi"/>
-          <w:noProof/>
-          <w:lang w:val="tr-TR"/>
         </w:rPr>
       </w:pPr>
       <w:hyperlink w:anchor="_Toc107695531" w:history="1">
         <w:r>
           <w:rPr>
-            <w:rStyle w:val="Kpr"/>
-            <w:noProof/>
+            <w:rStyle w:val="Hyperlink"/>
             <w:sz w:val="32"/>
             <w:szCs w:val="32"/>
           </w:rPr>
@@ -1440,48 +1366,41 @@
         </w:r>
         <w:r>
           <w:rPr>
-            <w:noProof/>
             <w:webHidden/>
           </w:rPr>
           <w:tab/>
         </w:r>
         <w:r>
           <w:rPr>
-            <w:noProof/>
             <w:webHidden/>
           </w:rPr>
           <w:fldChar w:fldCharType="begin"/>
         </w:r>
         <w:r>
           <w:rPr>
-            <w:noProof/>
             <w:webHidden/>
           </w:rPr>
           <w:instrText xml:space="preserve"> PAGEREF _Toc107695531 \h </w:instrText>
         </w:r>
         <w:r>
           <w:rPr>
-            <w:noProof/>
             <w:webHidden/>
           </w:rPr>
         </w:r>
         <w:r>
           <w:rPr>
-            <w:noProof/>
             <w:webHidden/>
           </w:rPr>
           <w:fldChar w:fldCharType="separate"/>
         </w:r>
         <w:r>
           <w:rPr>
-            <w:noProof/>
             <w:webHidden/>
           </w:rPr>
           <w:t>1</w:t>
         </w:r>
         <w:r>
           <w:rPr>
-            <w:noProof/>
             <w:webHidden/>
           </w:rPr>
           <w:fldChar w:fldCharType="end"/>
@@ -1490,23 +1409,22 @@
     </w:p>
     <w:p>
       <w:pPr>
-        <w:pStyle w:val="T2"/>
+        <w:pStyle w:val="TOC2"/>
         <w:tabs>
           <w:tab w:val="left" w:pos="660"/>
           <w:tab w:val="right" w:leader="dot" w:pos="10070"/>
         </w:tabs>
         <w:rPr>
           <w:rFonts w:cstheme="minorBidi"/>
-          <w:noProof/>
           <w:sz w:val="32"/>
           <w:szCs w:val="32"/>
+          <w:lang w:val="en-US"/>
         </w:rPr>
       </w:pPr>
       <w:hyperlink w:anchor="_Toc107695532" w:history="1">
         <w:r>
           <w:rPr>
-            <w:rStyle w:val="Kpr"/>
-            <w:noProof/>
+            <w:rStyle w:val="Hyperlink"/>
             <w:sz w:val="32"/>
             <w:szCs w:val="32"/>
             <w:lang w:val="en-US"/>
@@ -1515,63 +1433,63 @@
         </w:r>
         <w:r>
           <w:rPr>
-            <w:noProof/>
             <w:webHidden/>
             <w:sz w:val="32"/>
             <w:szCs w:val="32"/>
+            <w:lang w:val="en-US"/>
           </w:rPr>
           <w:tab/>
         </w:r>
         <w:r>
           <w:rPr>
-            <w:noProof/>
             <w:webHidden/>
             <w:sz w:val="32"/>
             <w:szCs w:val="32"/>
+            <w:lang w:val="en-US"/>
           </w:rPr>
           <w:fldChar w:fldCharType="begin"/>
         </w:r>
         <w:r>
           <w:rPr>
-            <w:noProof/>
             <w:webHidden/>
             <w:sz w:val="32"/>
             <w:szCs w:val="32"/>
+            <w:lang w:val="en-US"/>
           </w:rPr>
           <w:instrText xml:space="preserve"> PAGEREF _Toc107695532 \h </w:instrText>
         </w:r>
         <w:r>
           <w:rPr>
-            <w:noProof/>
             <w:webHidden/>
             <w:sz w:val="32"/>
             <w:szCs w:val="32"/>
+            <w:lang w:val="en-US"/>
           </w:rPr>
         </w:r>
         <w:r>
           <w:rPr>
-            <w:noProof/>
             <w:webHidden/>
             <w:sz w:val="32"/>
             <w:szCs w:val="32"/>
+            <w:lang w:val="en-US"/>
           </w:rPr>
           <w:fldChar w:fldCharType="separate"/>
         </w:r>
         <w:r>
           <w:rPr>
-            <w:noProof/>
             <w:webHidden/>
             <w:sz w:val="32"/>
             <w:szCs w:val="32"/>
+            <w:lang w:val="en-US"/>
           </w:rPr>
           <w:t>1</w:t>
         </w:r>
         <w:r>
           <w:rPr>
-            <w:noProof/>
             <w:webHidden/>
             <w:sz w:val="32"/>
             <w:szCs w:val="32"/>
+            <w:lang w:val="en-US"/>
           </w:rPr>
           <w:fldChar w:fldCharType="end"/>
         </w:r>
@@ -1579,18 +1497,15 @@
     </w:p>
     <w:p>
       <w:pPr>
-        <w:pStyle w:val="T1"/>
+        <w:pStyle w:val="TOC1"/>
         <w:rPr>
           <w:rFonts w:asciiTheme="minorHAnsi" w:hAnsiTheme="minorHAnsi" w:cstheme="minorBidi"/>
-          <w:noProof/>
-          <w:lang w:val="tr-TR"/>
         </w:rPr>
       </w:pPr>
       <w:hyperlink w:anchor="_Toc107695533" w:history="1">
         <w:r>
           <w:rPr>
-            <w:rStyle w:val="Kpr"/>
-            <w:noProof/>
+            <w:rStyle w:val="Hyperlink"/>
             <w:sz w:val="32"/>
             <w:szCs w:val="32"/>
           </w:rPr>
@@ -1598,48 +1513,41 @@
         </w:r>
         <w:r>
           <w:rPr>
-            <w:noProof/>
             <w:webHidden/>
           </w:rPr>
           <w:tab/>
         </w:r>
         <w:r>
           <w:rPr>
-            <w:noProof/>
             <w:webHidden/>
           </w:rPr>
           <w:fldChar w:fldCharType="begin"/>
         </w:r>
         <w:r>
           <w:rPr>
-            <w:noProof/>
             <w:webHidden/>
           </w:rPr>
           <w:instrText xml:space="preserve"> PAGEREF _Toc107695533 \h </w:instrText>
         </w:r>
         <w:r>
           <w:rPr>
-            <w:noProof/>
             <w:webHidden/>
           </w:rPr>
         </w:r>
         <w:r>
           <w:rPr>
-            <w:noProof/>
             <w:webHidden/>
           </w:rPr>
           <w:fldChar w:fldCharType="separate"/>
         </w:r>
         <w:r>
           <w:rPr>
-            <w:noProof/>
             <w:webHidden/>
           </w:rPr>
           <w:t>5</w:t>
         </w:r>
         <w:r>
           <w:rPr>
-            <w:noProof/>
             <w:webHidden/>
           </w:rPr>
           <w:fldChar w:fldCharType="end"/>
@@ -1648,22 +1556,21 @@
     </w:p>
     <w:p>
       <w:pPr>
-        <w:pStyle w:val="T2"/>
+        <w:pStyle w:val="TOC2"/>
         <w:tabs>
           <w:tab w:val="right" w:leader="dot" w:pos="10070"/>
         </w:tabs>
         <w:rPr>
           <w:rFonts w:cstheme="minorBidi"/>
-          <w:noProof/>
           <w:sz w:val="32"/>
           <w:szCs w:val="32"/>
+          <w:lang w:val="en-US"/>
         </w:rPr>
       </w:pPr>
       <w:hyperlink w:anchor="_Toc107695534" w:history="1">
         <w:r>
           <w:rPr>
-            <w:rStyle w:val="Kpr"/>
-            <w:noProof/>
+            <w:rStyle w:val="Hyperlink"/>
             <w:sz w:val="32"/>
             <w:szCs w:val="32"/>
             <w:lang w:val="en-US"/>
@@ -1672,63 +1579,63 @@
         </w:r>
         <w:r>
           <w:rPr>
-            <w:noProof/>
             <w:webHidden/>
             <w:sz w:val="32"/>
             <w:szCs w:val="32"/>
+            <w:lang w:val="en-US"/>
           </w:rPr>
           <w:tab/>
         </w:r>
         <w:r>
           <w:rPr>
-            <w:noProof/>
             <w:webHidden/>
             <w:sz w:val="32"/>
             <w:szCs w:val="32"/>
+            <w:lang w:val="en-US"/>
           </w:rPr>
           <w:fldChar w:fldCharType="begin"/>
         </w:r>
         <w:r>
           <w:rPr>
-            <w:noProof/>
             <w:webHidden/>
             <w:sz w:val="32"/>
             <w:szCs w:val="32"/>
+            <w:lang w:val="en-US"/>
           </w:rPr>
           <w:instrText xml:space="preserve"> PAGEREF _Toc107695534 \h </w:instrText>
         </w:r>
         <w:r>
           <w:rPr>
-            <w:noProof/>
             <w:webHidden/>
             <w:sz w:val="32"/>
             <w:szCs w:val="32"/>
+            <w:lang w:val="en-US"/>
           </w:rPr>
         </w:r>
         <w:r>
           <w:rPr>
-            <w:noProof/>
             <w:webHidden/>
             <w:sz w:val="32"/>
             <w:szCs w:val="32"/>
+            <w:lang w:val="en-US"/>
           </w:rPr>
           <w:fldChar w:fldCharType="separate"/>
         </w:r>
         <w:r>
           <w:rPr>
-            <w:noProof/>
             <w:webHidden/>
             <w:sz w:val="32"/>
             <w:szCs w:val="32"/>
+            <w:lang w:val="en-US"/>
           </w:rPr>
           <w:t>5</w:t>
         </w:r>
         <w:r>
           <w:rPr>
-            <w:noProof/>
             <w:webHidden/>
             <w:sz w:val="32"/>
             <w:szCs w:val="32"/>
+            <w:lang w:val="en-US"/>
           </w:rPr>
           <w:fldChar w:fldCharType="end"/>
         </w:r>
@@ -1736,18 +1643,15 @@
     </w:p>
     <w:p>
       <w:pPr>
-        <w:pStyle w:val="T1"/>
+        <w:pStyle w:val="TOC1"/>
         <w:rPr>
           <w:rFonts w:asciiTheme="minorHAnsi" w:hAnsiTheme="minorHAnsi" w:cstheme="minorBidi"/>
-          <w:noProof/>
-          <w:lang w:val="tr-TR"/>
         </w:rPr>
       </w:pPr>
       <w:hyperlink w:anchor="_Toc107695535" w:history="1">
         <w:r>
           <w:rPr>
-            <w:rStyle w:val="Kpr"/>
-            <w:noProof/>
+            <w:rStyle w:val="Hyperlink"/>
             <w:sz w:val="32"/>
             <w:szCs w:val="32"/>
           </w:rPr>
@@ -1755,48 +1659,41 @@
         </w:r>
         <w:r>
           <w:rPr>
-            <w:noProof/>
             <w:webHidden/>
           </w:rPr>
           <w:tab/>
         </w:r>
         <w:r>
           <w:rPr>
-            <w:noProof/>
             <w:webHidden/>
           </w:rPr>
           <w:fldChar w:fldCharType="begin"/>
         </w:r>
         <w:r>
           <w:rPr>
-            <w:noProof/>
             <w:webHidden/>
           </w:rPr>
           <w:instrText xml:space="preserve"> PAGEREF _Toc107695535 \h </w:instrText>
         </w:r>
         <w:r>
           <w:rPr>
-            <w:noProof/>
             <w:webHidden/>
           </w:rPr>
         </w:r>
         <w:r>
           <w:rPr>
-            <w:noProof/>
             <w:webHidden/>
           </w:rPr>
           <w:fldChar w:fldCharType="separate"/>
         </w:r>
         <w:r>
           <w:rPr>
-            <w:noProof/>
             <w:webHidden/>
           </w:rPr>
           <w:t>7</w:t>
         </w:r>
         <w:r>
           <w:rPr>
-            <w:noProof/>
             <w:webHidden/>
           </w:rPr>
           <w:fldChar w:fldCharType="end"/>
@@ -1805,23 +1702,23 @@
     </w:p>
     <w:p>
       <w:pPr>
-        <w:pStyle w:val="TBal"/>
-      </w:pPr>
-      <w:r>
+        <w:pStyle w:val="TOCHeading"/>
+        <w:rPr>
+          <w:lang w:val="en-US"/>
+        </w:rPr>
+      </w:pPr>
+      <w:r>
+        <w:rPr>
+          <w:lang w:val="en-US"/>
+        </w:rPr>
         <w:fldChar w:fldCharType="end"/>
       </w:r>
     </w:p>
     <w:p>
       <w:pPr>
         <w:spacing w:after="0" w:line="240" w:lineRule="auto"/>
-        <w:rPr>
-          <w:lang w:val="tr-TR"/>
-        </w:rPr>
-      </w:pPr>
-      <w:r>
-        <w:rPr>
-          <w:lang w:val="tr-TR"/>
-        </w:rPr>
+      </w:pPr>
+      <w:r>
         <w:br w:type="page"/>
       </w:r>
     </w:p>
@@ -1832,9 +1729,6 @@
         <w:autoSpaceDN w:val="0"/>
         <w:adjustRightInd w:val="0"/>
         <w:jc w:val="both"/>
-        <w:rPr>
-          <w:lang w:val="tr-TR"/>
-        </w:rPr>
         <w:sectPr>
           <w:footerReference w:type="default" r:id="rId12"/>
           <w:footerReference w:type="first" r:id="rId13"/>
@@ -2171,15 +2065,7 @@
           <w:sz w:val="24"/>
           <w:szCs w:val="24"/>
         </w:rPr>
-        <w:t>expediently</w:t>
-      </w:r>
-      <w:r>
-        <w:rPr>
-          <w:rFonts w:ascii="Times New Roman" w:hAnsi="Times New Roman" w:cs="Times New Roman"/>
-          <w:sz w:val="24"/>
-          <w:szCs w:val="24"/>
-        </w:rPr>
-        <w:t>.</w:t>
+        <w:t>expediently.</w:t>
       </w:r>
     </w:p>
     <w:p>
@@ -2194,6 +2080,9 @@
     <w:p>
       <w:pPr>
         <w:pStyle w:val="StilTermProject1"/>
+        <w:rPr>
+          <w:lang w:val="en-US"/>
+        </w:rPr>
       </w:pPr>
       <w:bookmarkStart w:id="3" w:name="_Toc107695166"/>
       <w:bookmarkStart w:id="4" w:name="_Toc107695362"/>
@@ -2202,15 +2091,520 @@
         <w:rPr>
           <w:lang w:val="en-US"/>
         </w:rPr>
-        <w:t>Objective</w:t>
-      </w:r>
-      <w:r>
-        <w:t xml:space="preserve"> 1</w:t>
+        <w:t>Objective 1</w:t>
       </w:r>
       <w:bookmarkEnd w:id="3"/>
       <w:bookmarkEnd w:id="4"/>
       <w:bookmarkEnd w:id="5"/>
       <w:r>
+        <w:rPr>
+          <w:lang w:val="en-US"/>
+        </w:rPr>
+        <w:tab/>
+      </w:r>
+    </w:p>
+    <w:p>
+      <w:pPr>
+        <w:pStyle w:val="StilTermProject1"/>
+        <w:rPr>
+          <w:b w:val="0"/>
+          <w:bCs/>
+          <w:sz w:val="24"/>
+          <w:szCs w:val="20"/>
+          <w:lang w:val="en-US"/>
+        </w:rPr>
+      </w:pPr>
+      <w:r>
+        <w:rPr>
+          <w:lang w:val="en-US"/>
+        </w:rPr>
+        <w:tab/>
+      </w:r>
+      <w:r>
+        <w:rPr>
+          <w:b w:val="0"/>
+          <w:bCs/>
+          <w:sz w:val="24"/>
+          <w:szCs w:val="20"/>
+          <w:lang w:val="en-US"/>
+        </w:rPr>
+        <w:t xml:space="preserve">In this objective, our purpose is </w:t>
+      </w:r>
+      <w:r>
+        <w:rPr>
+          <w:b w:val="0"/>
+          <w:bCs/>
+          <w:sz w:val="24"/>
+          <w:szCs w:val="20"/>
+          <w:lang w:val="en-US"/>
+        </w:rPr>
+        <w:t>maximizing</w:t>
+      </w:r>
+      <w:r>
+        <w:rPr>
+          <w:b w:val="0"/>
+          <w:bCs/>
+          <w:sz w:val="24"/>
+          <w:szCs w:val="20"/>
+          <w:lang w:val="en-US"/>
+        </w:rPr>
+        <w:t xml:space="preserve"> the number of operations which</w:t>
+      </w:r>
+      <w:r>
+        <w:rPr>
+          <w:b w:val="0"/>
+          <w:bCs/>
+          <w:sz w:val="24"/>
+          <w:szCs w:val="20"/>
+          <w:lang w:val="en-US"/>
+        </w:rPr>
+        <w:t xml:space="preserve"> </w:t>
+      </w:r>
+      <w:r>
+        <w:rPr>
+          <w:b w:val="0"/>
+          <w:bCs/>
+          <w:sz w:val="24"/>
+          <w:szCs w:val="20"/>
+          <w:lang w:val="en-US"/>
+        </w:rPr>
+        <w:t>is completed within its initial available time interval.</w:t>
+      </w:r>
+      <w:r>
+        <w:rPr>
+          <w:b w:val="0"/>
+          <w:bCs/>
+          <w:sz w:val="24"/>
+          <w:szCs w:val="20"/>
+          <w:lang w:val="en-US"/>
+        </w:rPr>
+        <w:t xml:space="preserve"> </w:t>
+      </w:r>
+      <w:proofErr w:type="gramStart"/>
+      <w:r>
+        <w:rPr>
+          <w:b w:val="0"/>
+          <w:bCs/>
+          <w:sz w:val="24"/>
+          <w:szCs w:val="20"/>
+          <w:lang w:val="en-US"/>
+        </w:rPr>
+        <w:t>In order to</w:t>
+      </w:r>
+      <w:proofErr w:type="gramEnd"/>
+      <w:r>
+        <w:rPr>
+          <w:b w:val="0"/>
+          <w:bCs/>
+          <w:sz w:val="24"/>
+          <w:szCs w:val="20"/>
+          <w:lang w:val="en-US"/>
+        </w:rPr>
+        <w:t xml:space="preserve"> fulfill this objective, </w:t>
+      </w:r>
+      <w:r>
+        <w:rPr>
+          <w:b w:val="0"/>
+          <w:bCs/>
+          <w:sz w:val="24"/>
+          <w:szCs w:val="20"/>
+          <w:lang w:val="en-US"/>
+        </w:rPr>
+        <w:t xml:space="preserve">the designed algorithm </w:t>
+      </w:r>
+      <w:r>
+        <w:rPr>
+          <w:b w:val="0"/>
+          <w:bCs/>
+          <w:sz w:val="24"/>
+          <w:szCs w:val="20"/>
+          <w:lang w:val="en-US"/>
+        </w:rPr>
+        <w:t>consider</w:t>
+      </w:r>
+      <w:r>
+        <w:rPr>
+          <w:b w:val="0"/>
+          <w:bCs/>
+          <w:sz w:val="24"/>
+          <w:szCs w:val="20"/>
+          <w:lang w:val="en-US"/>
+        </w:rPr>
+        <w:t xml:space="preserve"> </w:t>
+      </w:r>
+      <w:r>
+        <w:rPr>
+          <w:b w:val="0"/>
+          <w:bCs/>
+          <w:sz w:val="24"/>
+          <w:szCs w:val="20"/>
+          <w:lang w:val="en-US"/>
+        </w:rPr>
+        <w:t>each person one by one and arrang</w:t>
+      </w:r>
+      <w:r>
+        <w:rPr>
+          <w:b w:val="0"/>
+          <w:bCs/>
+          <w:sz w:val="24"/>
+          <w:szCs w:val="20"/>
+          <w:lang w:val="en-US"/>
+        </w:rPr>
+        <w:t>e</w:t>
+      </w:r>
+      <w:r>
+        <w:rPr>
+          <w:b w:val="0"/>
+          <w:bCs/>
+          <w:sz w:val="24"/>
+          <w:szCs w:val="20"/>
+          <w:lang w:val="en-US"/>
+        </w:rPr>
+        <w:t xml:space="preserve"> them to the interval where there is minimum </w:t>
+      </w:r>
+      <w:r>
+        <w:rPr>
+          <w:b w:val="0"/>
+          <w:bCs/>
+          <w:sz w:val="24"/>
+          <w:szCs w:val="20"/>
+          <w:lang w:val="en-US"/>
+        </w:rPr>
+        <w:t>number</w:t>
+      </w:r>
+      <w:r>
+        <w:rPr>
+          <w:b w:val="0"/>
+          <w:bCs/>
+          <w:sz w:val="24"/>
+          <w:szCs w:val="20"/>
+          <w:lang w:val="en-US"/>
+        </w:rPr>
+        <w:t xml:space="preserve"> of collisions occur. </w:t>
+      </w:r>
+      <w:r>
+        <w:rPr>
+          <w:b w:val="0"/>
+          <w:bCs/>
+          <w:sz w:val="24"/>
+          <w:szCs w:val="20"/>
+          <w:lang w:val="en-US"/>
+        </w:rPr>
+        <w:t xml:space="preserve">In terms of collision, how many of the patients are </w:t>
+      </w:r>
+      <w:r>
+        <w:rPr>
+          <w:b w:val="0"/>
+          <w:bCs/>
+          <w:sz w:val="24"/>
+          <w:szCs w:val="20"/>
+          <w:lang w:val="en-US"/>
+        </w:rPr>
+        <w:t>available</w:t>
+      </w:r>
+      <w:r>
+        <w:rPr>
+          <w:b w:val="0"/>
+          <w:bCs/>
+          <w:sz w:val="24"/>
+          <w:szCs w:val="20"/>
+          <w:lang w:val="en-US"/>
+        </w:rPr>
+        <w:t xml:space="preserve"> at that time interval is considered. By counting the number of the patients available at that time we calculated the collision matrix. Using this </w:t>
+      </w:r>
+      <w:r>
+        <w:rPr>
+          <w:b w:val="0"/>
+          <w:bCs/>
+          <w:sz w:val="24"/>
+          <w:szCs w:val="20"/>
+          <w:lang w:val="en-US"/>
+        </w:rPr>
+        <w:t>calculation,</w:t>
+      </w:r>
+      <w:r>
+        <w:rPr>
+          <w:b w:val="0"/>
+          <w:bCs/>
+          <w:sz w:val="24"/>
+          <w:szCs w:val="20"/>
+          <w:lang w:val="en-US"/>
+        </w:rPr>
+        <w:t xml:space="preserve"> a </w:t>
+      </w:r>
+      <w:r>
+        <w:rPr>
+          <w:b w:val="0"/>
+          <w:bCs/>
+          <w:sz w:val="24"/>
+          <w:szCs w:val="20"/>
+          <w:lang w:val="en-US"/>
+        </w:rPr>
+        <w:t xml:space="preserve">new matrix called </w:t>
+      </w:r>
+      <w:proofErr w:type="spellStart"/>
+      <w:r>
+        <w:rPr>
+          <w:b w:val="0"/>
+          <w:bCs/>
+          <w:i/>
+          <w:iCs/>
+          <w:sz w:val="24"/>
+          <w:szCs w:val="20"/>
+          <w:lang w:val="en-US"/>
+        </w:rPr>
+        <w:t>occupancyMatrix</w:t>
+      </w:r>
+      <w:proofErr w:type="spellEnd"/>
+      <w:r>
+        <w:rPr>
+          <w:b w:val="0"/>
+          <w:bCs/>
+          <w:i/>
+          <w:iCs/>
+          <w:sz w:val="24"/>
+          <w:szCs w:val="20"/>
+          <w:lang w:val="en-US"/>
+        </w:rPr>
+        <w:t xml:space="preserve"> </w:t>
+      </w:r>
+      <w:r>
+        <w:rPr>
+          <w:b w:val="0"/>
+          <w:bCs/>
+          <w:sz w:val="24"/>
+          <w:szCs w:val="20"/>
+          <w:lang w:val="en-US"/>
+        </w:rPr>
+        <w:t>is created</w:t>
+      </w:r>
+      <w:r>
+        <w:rPr>
+          <w:b w:val="0"/>
+          <w:bCs/>
+          <w:sz w:val="24"/>
+          <w:szCs w:val="20"/>
+          <w:lang w:val="en-US"/>
+        </w:rPr>
+        <w:t xml:space="preserve">. This matrix stores count of the patient available at that time interval for each day and each room. </w:t>
+      </w:r>
+    </w:p>
+    <w:p>
+      <w:pPr>
+        <w:pStyle w:val="StilTermProject1"/>
+        <w:rPr>
+          <w:b w:val="0"/>
+          <w:bCs/>
+          <w:sz w:val="24"/>
+          <w:szCs w:val="20"/>
+          <w:lang w:val="en-US"/>
+        </w:rPr>
+      </w:pPr>
+      <w:r>
+        <w:rPr>
+          <w:b w:val="0"/>
+          <w:bCs/>
+          <w:sz w:val="24"/>
+          <w:szCs w:val="20"/>
+          <w:lang w:val="en-US"/>
+        </w:rPr>
+        <w:tab/>
+      </w:r>
+      <w:proofErr w:type="gramStart"/>
+      <w:r>
+        <w:rPr>
+          <w:b w:val="0"/>
+          <w:bCs/>
+          <w:sz w:val="24"/>
+          <w:szCs w:val="20"/>
+          <w:lang w:val="en-US"/>
+        </w:rPr>
+        <w:t>In order to</w:t>
+      </w:r>
+      <w:proofErr w:type="gramEnd"/>
+      <w:r>
+        <w:rPr>
+          <w:b w:val="0"/>
+          <w:bCs/>
+          <w:sz w:val="24"/>
+          <w:szCs w:val="20"/>
+          <w:lang w:val="en-US"/>
+        </w:rPr>
+        <w:t xml:space="preserve"> start scheduling, we started from day 1 and found all of the patients that have the same day property. After patients are filtered, individuals which have highest priority among them are chosen. In this array of chosen patients, one with highest operation duration is selected. Our algorithm works in a way that, if the individual with </w:t>
+      </w:r>
+      <w:r>
+        <w:rPr>
+          <w:b w:val="0"/>
+          <w:bCs/>
+          <w:sz w:val="24"/>
+          <w:szCs w:val="20"/>
+          <w:lang w:val="en-US"/>
+        </w:rPr>
+        <w:t xml:space="preserve">longest duration is scheduled first, rest of the small ones could be arranged to fit between them and achieve the desired highest patient value. </w:t>
+      </w:r>
+    </w:p>
+    <w:p>
+      <w:pPr>
+        <w:pStyle w:val="StilTermProject1"/>
+        <w:rPr>
+          <w:b w:val="0"/>
+          <w:bCs/>
+          <w:sz w:val="24"/>
+          <w:szCs w:val="20"/>
+          <w:lang w:val="en-US"/>
+        </w:rPr>
+      </w:pPr>
+      <w:r>
+        <w:rPr>
+          <w:b w:val="0"/>
+          <w:bCs/>
+          <w:sz w:val="24"/>
+          <w:szCs w:val="20"/>
+          <w:lang w:val="en-US"/>
+        </w:rPr>
+        <w:tab/>
+        <w:t xml:space="preserve">Patient with highest priority and longest operation duration is shifted along its available interval until it finds </w:t>
+      </w:r>
+      <w:proofErr w:type="spellStart"/>
+      <w:proofErr w:type="gramStart"/>
+      <w:r>
+        <w:rPr>
+          <w:b w:val="0"/>
+          <w:bCs/>
+          <w:sz w:val="24"/>
+          <w:szCs w:val="20"/>
+          <w:lang w:val="en-US"/>
+        </w:rPr>
+        <w:t>a</w:t>
+      </w:r>
+      <w:proofErr w:type="spellEnd"/>
+      <w:proofErr w:type="gramEnd"/>
+      <w:r>
+        <w:rPr>
+          <w:b w:val="0"/>
+          <w:bCs/>
+          <w:sz w:val="24"/>
+          <w:szCs w:val="20"/>
+          <w:lang w:val="en-US"/>
+        </w:rPr>
+        <w:t xml:space="preserve"> interval that minimizes the number of collisions with other available time intervals. If there is no interval to fit, in other words total number of collisions is equal to the infinity,</w:t>
+      </w:r>
+      <w:r>
+        <w:rPr>
+          <w:b w:val="0"/>
+          <w:bCs/>
+          <w:sz w:val="24"/>
+          <w:szCs w:val="20"/>
+          <w:lang w:val="en-US"/>
+        </w:rPr>
+        <w:t xml:space="preserve"> next room is tested for same procedure. At the end if there is no room available</w:t>
+      </w:r>
+      <w:r>
+        <w:rPr>
+          <w:b w:val="0"/>
+          <w:bCs/>
+          <w:sz w:val="24"/>
+          <w:szCs w:val="20"/>
+          <w:lang w:val="en-US"/>
+        </w:rPr>
+        <w:t xml:space="preserve"> operation is postponed</w:t>
+      </w:r>
+      <w:r>
+        <w:rPr>
+          <w:b w:val="0"/>
+          <w:bCs/>
+          <w:sz w:val="24"/>
+          <w:szCs w:val="20"/>
+          <w:lang w:val="en-US"/>
+        </w:rPr>
+        <w:t xml:space="preserve"> unless it is already postponed</w:t>
+      </w:r>
+      <w:r>
+        <w:rPr>
+          <w:b w:val="0"/>
+          <w:bCs/>
+          <w:sz w:val="24"/>
+          <w:szCs w:val="20"/>
+          <w:lang w:val="en-US"/>
+        </w:rPr>
+        <w:t>. If it is scheduled</w:t>
+      </w:r>
+      <w:r>
+        <w:rPr>
+          <w:b w:val="0"/>
+          <w:bCs/>
+          <w:sz w:val="24"/>
+          <w:szCs w:val="20"/>
+          <w:lang w:val="en-US"/>
+        </w:rPr>
+        <w:t xml:space="preserve">, it sets the parameters of the operation class and sets the </w:t>
+      </w:r>
+      <w:r>
+        <w:rPr>
+          <w:b w:val="0"/>
+          <w:bCs/>
+          <w:sz w:val="24"/>
+          <w:szCs w:val="20"/>
+          <w:lang w:val="en-US"/>
+        </w:rPr>
+        <w:t xml:space="preserve">start of the operation as decided starting time. Before starting to schedule another patient, the values in the </w:t>
+      </w:r>
+      <w:proofErr w:type="spellStart"/>
+      <w:r>
+        <w:rPr>
+          <w:b w:val="0"/>
+          <w:bCs/>
+          <w:i/>
+          <w:iCs/>
+          <w:sz w:val="24"/>
+          <w:szCs w:val="20"/>
+          <w:lang w:val="en-US"/>
+        </w:rPr>
+        <w:t>occupancyMatrix</w:t>
+      </w:r>
+      <w:proofErr w:type="spellEnd"/>
+      <w:r>
+        <w:rPr>
+          <w:b w:val="0"/>
+          <w:bCs/>
+          <w:i/>
+          <w:iCs/>
+          <w:sz w:val="24"/>
+          <w:szCs w:val="20"/>
+          <w:lang w:val="en-US"/>
+        </w:rPr>
+        <w:t xml:space="preserve"> </w:t>
+      </w:r>
+      <w:r>
+        <w:rPr>
+          <w:b w:val="0"/>
+          <w:bCs/>
+          <w:sz w:val="24"/>
+          <w:szCs w:val="20"/>
+          <w:lang w:val="en-US"/>
+        </w:rPr>
+        <w:t>at that day, selected room and scheduled interval is set to the infinity and values in the rest of the matrix at that day and at unselected rooms in available interval is reduced by 1.</w:t>
+      </w:r>
+    </w:p>
+    <w:p>
+      <w:pPr>
+        <w:pStyle w:val="StilTermProject1"/>
+        <w:rPr>
+          <w:b w:val="0"/>
+          <w:bCs/>
+          <w:sz w:val="24"/>
+          <w:szCs w:val="20"/>
+          <w:lang w:val="en-US"/>
+        </w:rPr>
+      </w:pPr>
+      <w:r>
+        <w:rPr>
+          <w:b w:val="0"/>
+          <w:bCs/>
+          <w:sz w:val="24"/>
+          <w:szCs w:val="20"/>
+          <w:lang w:val="en-US"/>
+        </w:rPr>
         <w:tab/>
       </w:r>
     </w:p>
@@ -2226,20 +2620,20 @@
       <w:bookmarkStart w:id="8" w:name="_Toc107695532"/>
       <w:r>
         <w:rPr>
-          <w:noProof/>
           <w:lang w:val="en-US"/>
         </w:rPr>
+        <w:lastRenderedPageBreak/>
         <w:drawing>
-          <wp:anchor distT="0" distB="0" distL="114300" distR="114300" simplePos="0" relativeHeight="251662336" behindDoc="0" locked="0" layoutInCell="1" allowOverlap="1" wp14:anchorId="24CA22D7" wp14:editId="1DA2BF47">
+          <wp:anchor distT="0" distB="0" distL="114300" distR="114300" simplePos="0" relativeHeight="251662336" behindDoc="0" locked="0" layoutInCell="1" allowOverlap="1" wp14:anchorId="24CA22D7" wp14:editId="5BC9AC2C">
             <wp:simplePos x="0" y="0"/>
-            <wp:positionH relativeFrom="column">
-              <wp:posOffset>-317591</wp:posOffset>
+            <wp:positionH relativeFrom="margin">
+              <wp:align>right</wp:align>
             </wp:positionH>
             <wp:positionV relativeFrom="paragraph">
-              <wp:posOffset>318770</wp:posOffset>
+              <wp:posOffset>351790</wp:posOffset>
             </wp:positionV>
-            <wp:extent cx="6873240" cy="4441190"/>
-            <wp:effectExtent l="0" t="0" r="3810" b="0"/>
+            <wp:extent cx="6400800" cy="4135120"/>
+            <wp:effectExtent l="0" t="0" r="0" b="0"/>
             <wp:wrapTopAndBottom/>
             <wp:docPr id="8" name="Resim 8"/>
             <wp:cNvGraphicFramePr>
@@ -2261,7 +2655,7 @@
                   <pic:spPr>
                     <a:xfrm>
                       <a:off x="0" y="0"/>
-                      <a:ext cx="6873240" cy="4441190"/>
+                      <a:ext cx="6400800" cy="4135120"/>
                     </a:xfrm>
                     <a:prstGeom prst="rect">
                       <a:avLst/>
@@ -2280,12 +2674,10 @@
         </w:drawing>
       </w:r>
       <w:r>
+        <w:rPr>
+          <w:lang w:val="en-US"/>
+        </w:rPr>
         <w:tab/>
-      </w:r>
-      <w:r>
-        <w:rPr>
-          <w:lang w:val="en-US"/>
-        </w:rPr>
         <w:t>Flowchart of the Algorithm</w:t>
       </w:r>
       <w:bookmarkEnd w:id="6"/>
@@ -2303,8 +2695,14 @@
     <w:p>
       <w:pPr>
         <w:pStyle w:val="StilTermProject1"/>
-      </w:pPr>
-      <w:r>
+        <w:rPr>
+          <w:lang w:val="en-US"/>
+        </w:rPr>
+      </w:pPr>
+      <w:r>
+        <w:rPr>
+          <w:lang w:val="en-US"/>
+        </w:rPr>
         <w:br w:type="page"/>
       </w:r>
     </w:p>
@@ -2315,22 +2713,13 @@
         <w:autoSpaceDN w:val="0"/>
         <w:adjustRightInd w:val="0"/>
         <w:jc w:val="both"/>
-        <w:rPr>
-          <w:lang w:val="tr-TR"/>
-        </w:rPr>
       </w:pPr>
     </w:p>
     <w:p>
       <w:pPr>
         <w:spacing w:after="0" w:line="240" w:lineRule="auto"/>
-        <w:rPr>
-          <w:lang w:val="tr-TR"/>
-        </w:rPr>
-      </w:pPr>
-      <w:r>
-        <w:rPr>
-          <w:lang w:val="tr-TR"/>
-        </w:rPr>
+      </w:pPr>
+      <w:r>
         <w:br w:type="page"/>
       </w:r>
     </w:p>
@@ -2341,22 +2730,13 @@
         <w:autoSpaceDN w:val="0"/>
         <w:adjustRightInd w:val="0"/>
         <w:jc w:val="both"/>
-        <w:rPr>
-          <w:lang w:val="tr-TR"/>
-        </w:rPr>
       </w:pPr>
     </w:p>
     <w:p>
       <w:pPr>
         <w:spacing w:after="0" w:line="240" w:lineRule="auto"/>
-        <w:rPr>
-          <w:lang w:val="tr-TR"/>
-        </w:rPr>
-      </w:pPr>
-      <w:r>
-        <w:rPr>
-          <w:lang w:val="tr-TR"/>
-        </w:rPr>
+      </w:pPr>
+      <w:r>
         <w:br w:type="page"/>
       </w:r>
     </w:p>
@@ -2367,28 +2747,22 @@
         <w:autoSpaceDN w:val="0"/>
         <w:adjustRightInd w:val="0"/>
         <w:jc w:val="both"/>
-        <w:rPr>
-          <w:lang w:val="tr-TR"/>
-        </w:rPr>
       </w:pPr>
     </w:p>
     <w:p>
       <w:pPr>
         <w:spacing w:after="0" w:line="240" w:lineRule="auto"/>
-        <w:rPr>
-          <w:lang w:val="tr-TR"/>
-        </w:rPr>
-      </w:pPr>
-      <w:r>
-        <w:rPr>
-          <w:lang w:val="tr-TR"/>
-        </w:rPr>
+      </w:pPr>
+      <w:r>
         <w:br w:type="page"/>
       </w:r>
     </w:p>
     <w:p>
       <w:pPr>
         <w:pStyle w:val="StilTermProject1"/>
+        <w:rPr>
+          <w:lang w:val="en-US"/>
+        </w:rPr>
       </w:pPr>
       <w:bookmarkStart w:id="9" w:name="_Toc107695168"/>
       <w:bookmarkStart w:id="10" w:name="_Toc107695364"/>
@@ -2398,10 +2772,7 @@
           <w:lang w:val="en-US"/>
         </w:rPr>
         <w:lastRenderedPageBreak/>
-        <w:t>Objective</w:t>
-      </w:r>
-      <w:r>
-        <w:t xml:space="preserve"> 2</w:t>
+        <w:t>Objective 2</w:t>
       </w:r>
       <w:bookmarkEnd w:id="9"/>
       <w:bookmarkEnd w:id="10"/>
@@ -2416,7 +2787,6 @@
       </w:pPr>
       <w:r>
         <w:rPr>
-          <w:noProof/>
           <w:lang w:val="en-US"/>
         </w:rPr>
         <w:drawing>
@@ -2470,6 +2840,9 @@
         </w:drawing>
       </w:r>
       <w:r>
+        <w:rPr>
+          <w:lang w:val="en-US"/>
+        </w:rPr>
         <w:tab/>
       </w:r>
       <w:bookmarkStart w:id="12" w:name="_Toc107695169"/>
@@ -2496,28 +2869,16 @@
     <w:p>
       <w:pPr>
         <w:spacing w:after="0" w:line="240" w:lineRule="auto"/>
-        <w:rPr>
-          <w:lang w:val="tr-TR"/>
-        </w:rPr>
-      </w:pPr>
-      <w:r>
-        <w:rPr>
-          <w:lang w:val="tr-TR"/>
-        </w:rPr>
+      </w:pPr>
+      <w:r>
         <w:br w:type="page"/>
       </w:r>
     </w:p>
     <w:p>
       <w:pPr>
         <w:spacing w:after="0" w:line="240" w:lineRule="auto"/>
-        <w:rPr>
-          <w:lang w:val="tr-TR"/>
-        </w:rPr>
-      </w:pPr>
-      <w:r>
-        <w:rPr>
-          <w:lang w:val="tr-TR"/>
-        </w:rPr>
+      </w:pPr>
+      <w:r>
         <w:lastRenderedPageBreak/>
         <w:br w:type="page"/>
       </w:r>
@@ -2525,9 +2886,6 @@
     <w:p>
       <w:pPr>
         <w:spacing w:after="0" w:line="240" w:lineRule="auto"/>
-        <w:rPr>
-          <w:lang w:val="tr-TR"/>
-        </w:rPr>
       </w:pPr>
     </w:p>
     <w:p>
@@ -2658,13 +3016,13 @@
 <w:ftr xmlns:wpc="http://schemas.microsoft.com/office/word/2010/wordprocessingCanvas" xmlns:cx="http://schemas.microsoft.com/office/drawing/2014/chartex" xmlns:cx1="http://schemas.microsoft.com/office/drawing/2015/9/8/chartex" xmlns:cx2="http://schemas.microsoft.com/office/drawing/2015/10/21/chartex" xmlns:cx3="http://schemas.microsoft.com/office/drawing/2016/5/9/chartex" xmlns:cx4="http://schemas.microsoft.com/office/drawing/2016/5/10/chartex" xmlns:cx5="http://schemas.microsoft.com/office/drawing/2016/5/11/chartex" xmlns:cx6="http://schemas.microsoft.com/office/drawing/2016/5/12/chartex" xmlns:cx7="http://schemas.microsoft.com/office/drawing/2016/5/13/chartex" xmlns:cx8="http://schemas.microsoft.com/office/drawing/2016/5/14/chartex" xmlns:mc="http://schemas.openxmlformats.org/markup-compatibility/2006" xmlns:aink="http://schemas.microsoft.com/office/drawing/2016/ink" xmlns:am3d="http://schemas.microsoft.com/office/drawing/2017/model3d" xmlns:o="urn:schemas-microsoft-com:office:office" xmlns:oel="http://schemas.microsoft.com/office/2019/extlst" xmlns:r="http://schemas.openxmlformats.org/officeDocument/2006/relationships" xmlns:m="http://schemas.openxmlformats.org/officeDocument/2006/math" xmlns:v="urn:schemas-microsoft-com:vml" xmlns:wp14="http://schemas.microsoft.com/office/word/2010/wordprocessingDrawing" xmlns:wp="http://schemas.openxmlformats.org/drawingml/2006/wordprocessingDrawing" xmlns:w10="urn:schemas-microsoft-com:office:word" xmlns:w="http://schemas.openxmlformats.org/wordprocessingml/2006/main" xmlns:w14="http://schemas.microsoft.com/office/word/2010/wordml" xmlns:w15="http://schemas.microsoft.com/office/word/2012/wordml" xmlns:w16cex="http://schemas.microsoft.com/office/word/2018/wordml/cex" xmlns:w16cid="http://schemas.microsoft.com/office/word/2016/wordml/cid" xmlns:w16="http://schemas.microsoft.com/office/word/2018/wordml" xmlns:w16sdtdh="http://schemas.microsoft.com/office/word/2020/wordml/sdtdatahash" xmlns:w16se="http://schemas.microsoft.com/office/word/2015/wordml/symex" xmlns:wpg="http://schemas.microsoft.com/office/word/2010/wordprocessingGroup" xmlns:wpi="http://schemas.microsoft.com/office/word/2010/wordprocessingInk" xmlns:wne="http://schemas.microsoft.com/office/word/2006/wordml" xmlns:wps="http://schemas.microsoft.com/office/word/2010/wordprocessingShape" mc:Ignorable="w14 w15 w16se w16cid w16 w16cex w16sdtdh wp14">
   <w:p>
     <w:pPr>
-      <w:pStyle w:val="AltBilgi"/>
+      <w:pStyle w:val="Footer"/>
       <w:jc w:val="center"/>
     </w:pPr>
   </w:p>
   <w:p>
     <w:pPr>
-      <w:pStyle w:val="AltBilgi"/>
+      <w:pStyle w:val="Footer"/>
     </w:pPr>
   </w:p>
 </w:ftr>
@@ -2674,12 +3032,12 @@
 <w:ftr xmlns:wpc="http://schemas.microsoft.com/office/word/2010/wordprocessingCanvas" xmlns:cx="http://schemas.microsoft.com/office/drawing/2014/chartex" xmlns:cx1="http://schemas.microsoft.com/office/drawing/2015/9/8/chartex" xmlns:cx2="http://schemas.microsoft.com/office/drawing/2015/10/21/chartex" xmlns:cx3="http://schemas.microsoft.com/office/drawing/2016/5/9/chartex" xmlns:cx4="http://schemas.microsoft.com/office/drawing/2016/5/10/chartex" xmlns:cx5="http://schemas.microsoft.com/office/drawing/2016/5/11/chartex" xmlns:cx6="http://schemas.microsoft.com/office/drawing/2016/5/12/chartex" xmlns:cx7="http://schemas.microsoft.com/office/drawing/2016/5/13/chartex" xmlns:cx8="http://schemas.microsoft.com/office/drawing/2016/5/14/chartex" xmlns:mc="http://schemas.openxmlformats.org/markup-compatibility/2006" xmlns:aink="http://schemas.microsoft.com/office/drawing/2016/ink" xmlns:am3d="http://schemas.microsoft.com/office/drawing/2017/model3d" xmlns:o="urn:schemas-microsoft-com:office:office" xmlns:oel="http://schemas.microsoft.com/office/2019/extlst" xmlns:r="http://schemas.openxmlformats.org/officeDocument/2006/relationships" xmlns:m="http://schemas.openxmlformats.org/officeDocument/2006/math" xmlns:v="urn:schemas-microsoft-com:vml" xmlns:wp14="http://schemas.microsoft.com/office/word/2010/wordprocessingDrawing" xmlns:wp="http://schemas.openxmlformats.org/drawingml/2006/wordprocessingDrawing" xmlns:w10="urn:schemas-microsoft-com:office:word" xmlns:w="http://schemas.openxmlformats.org/wordprocessingml/2006/main" xmlns:w14="http://schemas.microsoft.com/office/word/2010/wordml" xmlns:w15="http://schemas.microsoft.com/office/word/2012/wordml" xmlns:w16cex="http://schemas.microsoft.com/office/word/2018/wordml/cex" xmlns:w16cid="http://schemas.microsoft.com/office/word/2016/wordml/cid" xmlns:w16="http://schemas.microsoft.com/office/word/2018/wordml" xmlns:w16sdtdh="http://schemas.microsoft.com/office/word/2020/wordml/sdtdatahash" xmlns:w16se="http://schemas.microsoft.com/office/word/2015/wordml/symex" xmlns:wpg="http://schemas.microsoft.com/office/word/2010/wordprocessingGroup" xmlns:wpi="http://schemas.microsoft.com/office/word/2010/wordprocessingInk" xmlns:wne="http://schemas.microsoft.com/office/word/2006/wordml" xmlns:wps="http://schemas.microsoft.com/office/word/2010/wordprocessingShape" mc:Ignorable="w14 w15 w16se w16cid w16 w16cex w16sdtdh wp14">
   <w:p>
     <w:pPr>
-      <w:pStyle w:val="AltBilgi"/>
+      <w:pStyle w:val="Footer"/>
     </w:pPr>
   </w:p>
   <w:p>
     <w:pPr>
-      <w:pStyle w:val="AltBilgi"/>
+      <w:pStyle w:val="Footer"/>
     </w:pPr>
   </w:p>
 </w:ftr>
@@ -2699,7 +3057,7 @@
     <w:sdtContent>
       <w:p>
         <w:pPr>
-          <w:pStyle w:val="AltBilgi"/>
+          <w:pStyle w:val="Footer"/>
           <w:jc w:val="center"/>
         </w:pPr>
         <w:r>
@@ -2725,7 +3083,7 @@
   </w:sdt>
   <w:p>
     <w:pPr>
-      <w:pStyle w:val="AltBilgi"/>
+      <w:pStyle w:val="Footer"/>
     </w:pPr>
   </w:p>
 </w:ftr>
@@ -6767,11 +7125,11 @@
       <w:szCs w:val="22"/>
     </w:rPr>
   </w:style>
-  <w:style w:type="paragraph" w:styleId="Balk1">
+  <w:style w:type="paragraph" w:styleId="Heading1">
     <w:name w:val="heading 1"/>
     <w:basedOn w:val="Normal"/>
     <w:next w:val="Normal"/>
-    <w:link w:val="Balk1Char"/>
+    <w:link w:val="Heading1Char"/>
     <w:uiPriority w:val="9"/>
     <w:qFormat/>
     <w:rsid w:val="00F32737"/>
@@ -6788,11 +7146,11 @@
       <w:szCs w:val="32"/>
     </w:rPr>
   </w:style>
-  <w:style w:type="paragraph" w:styleId="Balk2">
+  <w:style w:type="paragraph" w:styleId="Heading2">
     <w:name w:val="heading 2"/>
     <w:basedOn w:val="Normal"/>
     <w:next w:val="Normal"/>
-    <w:link w:val="Balk2Char"/>
+    <w:link w:val="Heading2Char"/>
     <w:uiPriority w:val="9"/>
     <w:semiHidden/>
     <w:unhideWhenUsed/>
@@ -6811,11 +7169,11 @@
       <w:szCs w:val="26"/>
     </w:rPr>
   </w:style>
-  <w:style w:type="paragraph" w:styleId="Balk3">
+  <w:style w:type="paragraph" w:styleId="Heading3">
     <w:name w:val="heading 3"/>
     <w:basedOn w:val="Normal"/>
     <w:next w:val="Normal"/>
-    <w:link w:val="Balk3Char"/>
+    <w:link w:val="Heading3Char"/>
     <w:uiPriority w:val="9"/>
     <w:semiHidden/>
     <w:unhideWhenUsed/>
@@ -6834,13 +7192,13 @@
       <w:szCs w:val="24"/>
     </w:rPr>
   </w:style>
-  <w:style w:type="character" w:default="1" w:styleId="VarsaylanParagrafYazTipi">
+  <w:style w:type="character" w:default="1" w:styleId="DefaultParagraphFont">
     <w:name w:val="Default Paragraph Font"/>
     <w:uiPriority w:val="1"/>
     <w:semiHidden/>
     <w:unhideWhenUsed/>
   </w:style>
-  <w:style w:type="table" w:default="1" w:styleId="NormalTablo">
+  <w:style w:type="table" w:default="1" w:styleId="TableNormal">
     <w:name w:val="Normal Table"/>
     <w:uiPriority w:val="99"/>
     <w:semiHidden/>
@@ -6855,16 +7213,16 @@
       </w:tblCellMar>
     </w:tblPr>
   </w:style>
-  <w:style w:type="numbering" w:default="1" w:styleId="ListeYok">
+  <w:style w:type="numbering" w:default="1" w:styleId="NoList">
     <w:name w:val="No List"/>
     <w:uiPriority w:val="99"/>
     <w:semiHidden/>
     <w:unhideWhenUsed/>
   </w:style>
-  <w:style w:type="paragraph" w:styleId="BalonMetni">
+  <w:style w:type="paragraph" w:styleId="BalloonText">
     <w:name w:val="Balloon Text"/>
     <w:basedOn w:val="Normal"/>
-    <w:link w:val="BalonMetniChar"/>
+    <w:link w:val="BalloonTextChar"/>
     <w:uiPriority w:val="99"/>
     <w:semiHidden/>
     <w:unhideWhenUsed/>
@@ -6878,10 +7236,10 @@
       <w:szCs w:val="18"/>
     </w:rPr>
   </w:style>
-  <w:style w:type="character" w:customStyle="1" w:styleId="BalonMetniChar">
-    <w:name w:val="Balon Metni Char"/>
-    <w:basedOn w:val="VarsaylanParagrafYazTipi"/>
-    <w:link w:val="BalonMetni"/>
+  <w:style w:type="character" w:customStyle="1" w:styleId="BalloonTextChar">
+    <w:name w:val="Balloon Text Char"/>
+    <w:basedOn w:val="DefaultParagraphFont"/>
+    <w:link w:val="BalloonText"/>
     <w:uiPriority w:val="99"/>
     <w:semiHidden/>
     <w:rsid w:val="00A46273"/>
@@ -6891,7 +7249,7 @@
       <w:szCs w:val="18"/>
     </w:rPr>
   </w:style>
-  <w:style w:type="paragraph" w:styleId="ListeParagraf">
+  <w:style w:type="paragraph" w:styleId="ListParagraph">
     <w:name w:val="List Paragraph"/>
     <w:basedOn w:val="Normal"/>
     <w:uiPriority w:val="34"/>
@@ -6906,9 +7264,9 @@
       <w:lang w:val="tr-TR"/>
     </w:rPr>
   </w:style>
-  <w:style w:type="table" w:styleId="TabloKlavuzu">
+  <w:style w:type="table" w:styleId="TableGrid">
     <w:name w:val="Table Grid"/>
-    <w:basedOn w:val="NormalTablo"/>
+    <w:basedOn w:val="TableNormal"/>
     <w:uiPriority w:val="59"/>
     <w:rsid w:val="00D76F64"/>
     <w:rPr>
@@ -6928,10 +7286,10 @@
       </w:tblBorders>
     </w:tblPr>
   </w:style>
-  <w:style w:type="paragraph" w:styleId="stBilgi">
+  <w:style w:type="paragraph" w:styleId="Header">
     <w:name w:val="header"/>
     <w:basedOn w:val="Normal"/>
-    <w:link w:val="stBilgiChar"/>
+    <w:link w:val="HeaderChar"/>
     <w:uiPriority w:val="99"/>
     <w:unhideWhenUsed/>
     <w:rsid w:val="00331C6B"/>
@@ -6947,17 +7305,17 @@
       <w:szCs w:val="24"/>
     </w:rPr>
   </w:style>
-  <w:style w:type="character" w:customStyle="1" w:styleId="stBilgiChar">
-    <w:name w:val="Üst Bilgi Char"/>
-    <w:basedOn w:val="VarsaylanParagrafYazTipi"/>
-    <w:link w:val="stBilgi"/>
+  <w:style w:type="character" w:customStyle="1" w:styleId="HeaderChar">
+    <w:name w:val="Header Char"/>
+    <w:basedOn w:val="DefaultParagraphFont"/>
+    <w:link w:val="Header"/>
     <w:uiPriority w:val="99"/>
     <w:rsid w:val="00331C6B"/>
   </w:style>
-  <w:style w:type="paragraph" w:styleId="AltBilgi">
+  <w:style w:type="paragraph" w:styleId="Footer">
     <w:name w:val="footer"/>
     <w:basedOn w:val="Normal"/>
-    <w:link w:val="AltBilgiChar"/>
+    <w:link w:val="FooterChar"/>
     <w:uiPriority w:val="99"/>
     <w:unhideWhenUsed/>
     <w:rsid w:val="00331C6B"/>
@@ -6969,10 +7327,10 @@
       <w:spacing w:after="0" w:line="240" w:lineRule="auto"/>
     </w:pPr>
   </w:style>
-  <w:style w:type="character" w:customStyle="1" w:styleId="AltBilgiChar">
-    <w:name w:val="Alt Bilgi Char"/>
-    <w:basedOn w:val="VarsaylanParagrafYazTipi"/>
-    <w:link w:val="AltBilgi"/>
+  <w:style w:type="character" w:customStyle="1" w:styleId="FooterChar">
+    <w:name w:val="Footer Char"/>
+    <w:basedOn w:val="DefaultParagraphFont"/>
+    <w:link w:val="Footer"/>
     <w:uiPriority w:val="99"/>
     <w:rsid w:val="00331C6B"/>
     <w:rPr>
@@ -6980,9 +7338,9 @@
       <w:szCs w:val="22"/>
     </w:rPr>
   </w:style>
-  <w:style w:type="character" w:styleId="Kpr">
+  <w:style w:type="character" w:styleId="Hyperlink">
     <w:name w:val="Hyperlink"/>
-    <w:basedOn w:val="VarsaylanParagrafYazTipi"/>
+    <w:basedOn w:val="DefaultParagraphFont"/>
     <w:uiPriority w:val="99"/>
     <w:unhideWhenUsed/>
     <w:rsid w:val="00D62EAD"/>
@@ -6991,9 +7349,9 @@
       <w:u w:val="single"/>
     </w:rPr>
   </w:style>
-  <w:style w:type="character" w:styleId="YerTutucuMetni">
+  <w:style w:type="character" w:styleId="PlaceholderText">
     <w:name w:val="Placeholder Text"/>
-    <w:basedOn w:val="VarsaylanParagrafYazTipi"/>
+    <w:basedOn w:val="DefaultParagraphFont"/>
     <w:uiPriority w:val="99"/>
     <w:semiHidden/>
     <w:rsid w:val="005E01A2"/>
@@ -7001,9 +7359,9 @@
       <w:color w:val="808080"/>
     </w:rPr>
   </w:style>
-  <w:style w:type="character" w:styleId="AklamaBavurusu">
+  <w:style w:type="character" w:styleId="CommentReference">
     <w:name w:val="annotation reference"/>
-    <w:basedOn w:val="VarsaylanParagrafYazTipi"/>
+    <w:basedOn w:val="DefaultParagraphFont"/>
     <w:uiPriority w:val="99"/>
     <w:semiHidden/>
     <w:unhideWhenUsed/>
@@ -7013,10 +7371,10 @@
       <w:szCs w:val="18"/>
     </w:rPr>
   </w:style>
-  <w:style w:type="paragraph" w:styleId="AklamaMetni">
+  <w:style w:type="paragraph" w:styleId="CommentText">
     <w:name w:val="annotation text"/>
     <w:basedOn w:val="Normal"/>
-    <w:link w:val="AklamaMetniChar"/>
+    <w:link w:val="CommentTextChar"/>
     <w:uiPriority w:val="99"/>
     <w:semiHidden/>
     <w:unhideWhenUsed/>
@@ -7029,19 +7387,19 @@
       <w:szCs w:val="24"/>
     </w:rPr>
   </w:style>
-  <w:style w:type="character" w:customStyle="1" w:styleId="AklamaMetniChar">
-    <w:name w:val="Açıklama Metni Char"/>
-    <w:basedOn w:val="VarsaylanParagrafYazTipi"/>
-    <w:link w:val="AklamaMetni"/>
+  <w:style w:type="character" w:customStyle="1" w:styleId="CommentTextChar">
+    <w:name w:val="Comment Text Char"/>
+    <w:basedOn w:val="DefaultParagraphFont"/>
+    <w:link w:val="CommentText"/>
     <w:uiPriority w:val="99"/>
     <w:semiHidden/>
     <w:rsid w:val="009F3AC5"/>
   </w:style>
-  <w:style w:type="paragraph" w:styleId="AklamaKonusu">
+  <w:style w:type="paragraph" w:styleId="CommentSubject">
     <w:name w:val="annotation subject"/>
-    <w:basedOn w:val="AklamaMetni"/>
-    <w:next w:val="AklamaMetni"/>
-    <w:link w:val="AklamaKonusuChar"/>
+    <w:basedOn w:val="CommentText"/>
+    <w:next w:val="CommentText"/>
+    <w:link w:val="CommentSubjectChar"/>
     <w:uiPriority w:val="99"/>
     <w:semiHidden/>
     <w:unhideWhenUsed/>
@@ -7053,10 +7411,10 @@
       <w:szCs w:val="20"/>
     </w:rPr>
   </w:style>
-  <w:style w:type="character" w:customStyle="1" w:styleId="AklamaKonusuChar">
-    <w:name w:val="Açıklama Konusu Char"/>
-    <w:basedOn w:val="AklamaMetniChar"/>
-    <w:link w:val="AklamaKonusu"/>
+  <w:style w:type="character" w:customStyle="1" w:styleId="CommentSubjectChar">
+    <w:name w:val="Comment Subject Char"/>
+    <w:basedOn w:val="CommentTextChar"/>
+    <w:link w:val="CommentSubject"/>
     <w:uiPriority w:val="99"/>
     <w:semiHidden/>
     <w:rsid w:val="009F3AC5"/>
@@ -7067,10 +7425,10 @@
       <w:szCs w:val="20"/>
     </w:rPr>
   </w:style>
-  <w:style w:type="character" w:customStyle="1" w:styleId="Balk1Char">
-    <w:name w:val="Başlık 1 Char"/>
-    <w:basedOn w:val="VarsaylanParagrafYazTipi"/>
-    <w:link w:val="Balk1"/>
+  <w:style w:type="character" w:customStyle="1" w:styleId="Heading1Char">
+    <w:name w:val="Heading 1 Char"/>
+    <w:basedOn w:val="DefaultParagraphFont"/>
+    <w:link w:val="Heading1"/>
     <w:uiPriority w:val="9"/>
     <w:rsid w:val="00F32737"/>
     <w:rPr>
@@ -7080,9 +7438,9 @@
       <w:szCs w:val="32"/>
     </w:rPr>
   </w:style>
-  <w:style w:type="paragraph" w:styleId="TBal">
+  <w:style w:type="paragraph" w:styleId="TOCHeading">
     <w:name w:val="TOC Heading"/>
-    <w:basedOn w:val="Balk1"/>
+    <w:basedOn w:val="Heading1"/>
     <w:next w:val="Normal"/>
     <w:uiPriority w:val="39"/>
     <w:unhideWhenUsed/>
@@ -7096,7 +7454,7 @@
       <w:lang w:val="tr-TR" w:eastAsia="tr-TR"/>
     </w:rPr>
   </w:style>
-  <w:style w:type="paragraph" w:styleId="T2">
+  <w:style w:type="paragraph" w:styleId="TOC2">
     <w:name w:val="toc 2"/>
     <w:basedOn w:val="Normal"/>
     <w:next w:val="Normal"/>
@@ -7113,7 +7471,7 @@
       <w:lang w:val="tr-TR" w:eastAsia="tr-TR"/>
     </w:rPr>
   </w:style>
-  <w:style w:type="paragraph" w:styleId="T1">
+  <w:style w:type="paragraph" w:styleId="TOC1">
     <w:name w:val="toc 1"/>
     <w:basedOn w:val="Normal"/>
     <w:next w:val="Normal"/>
@@ -7136,7 +7494,7 @@
       <w:lang w:eastAsia="tr-TR"/>
     </w:rPr>
   </w:style>
-  <w:style w:type="paragraph" w:styleId="T3">
+  <w:style w:type="paragraph" w:styleId="TOC3">
     <w:name w:val="toc 3"/>
     <w:basedOn w:val="Normal"/>
     <w:next w:val="Normal"/>
@@ -7153,10 +7511,10 @@
       <w:lang w:val="tr-TR" w:eastAsia="tr-TR"/>
     </w:rPr>
   </w:style>
-  <w:style w:type="character" w:customStyle="1" w:styleId="Balk2Char">
-    <w:name w:val="Başlık 2 Char"/>
-    <w:basedOn w:val="VarsaylanParagrafYazTipi"/>
-    <w:link w:val="Balk2"/>
+  <w:style w:type="character" w:customStyle="1" w:styleId="Heading2Char">
+    <w:name w:val="Heading 2 Char"/>
+    <w:basedOn w:val="DefaultParagraphFont"/>
+    <w:link w:val="Heading2"/>
     <w:uiPriority w:val="9"/>
     <w:semiHidden/>
     <w:rsid w:val="00E553A6"/>
@@ -7222,10 +7580,10 @@
       <w:lang w:val="tr-TR" w:eastAsia="tr-TR"/>
     </w:rPr>
   </w:style>
-  <w:style w:type="character" w:customStyle="1" w:styleId="Balk3Char">
-    <w:name w:val="Başlık 3 Char"/>
-    <w:basedOn w:val="VarsaylanParagrafYazTipi"/>
-    <w:link w:val="Balk3"/>
+  <w:style w:type="character" w:customStyle="1" w:styleId="Heading3Char">
+    <w:name w:val="Heading 3 Char"/>
+    <w:basedOn w:val="DefaultParagraphFont"/>
+    <w:link w:val="Heading3"/>
     <w:uiPriority w:val="9"/>
     <w:semiHidden/>
     <w:rsid w:val="00644A42"/>

</xml_diff>

<commit_message>
obj 1 report complete
</commit_message>
<xml_diff>
--- a/PR_ID2444974_ID2587848.docx
+++ b/PR_ID2444974_ID2587848.docx
@@ -2607,6 +2607,1236 @@
         </w:rPr>
         <w:tab/>
       </w:r>
+      <w:r>
+        <w:rPr>
+          <w:b w:val="0"/>
+          <w:bCs/>
+          <w:sz w:val="24"/>
+          <w:szCs w:val="20"/>
+          <w:lang w:val="en-US"/>
+        </w:rPr>
+        <w:t xml:space="preserve">With that algorithm, each operation is scheduled at the interval where there is minimum available interval. With this heuristic total of 85 patient is scheduled and </w:t>
+      </w:r>
+      <w:r>
+        <w:rPr>
+          <w:b w:val="0"/>
+          <w:bCs/>
+          <w:sz w:val="24"/>
+          <w:szCs w:val="20"/>
+          <w:lang w:val="en-US"/>
+        </w:rPr>
+        <w:t xml:space="preserve">75 of them are scheduled to </w:t>
+      </w:r>
+      <w:proofErr w:type="gramStart"/>
+      <w:r>
+        <w:rPr>
+          <w:b w:val="0"/>
+          <w:bCs/>
+          <w:sz w:val="24"/>
+          <w:szCs w:val="20"/>
+          <w:lang w:val="en-US"/>
+        </w:rPr>
+        <w:t>the their</w:t>
+      </w:r>
+      <w:proofErr w:type="gramEnd"/>
+      <w:r>
+        <w:rPr>
+          <w:b w:val="0"/>
+          <w:bCs/>
+          <w:sz w:val="24"/>
+          <w:szCs w:val="20"/>
+          <w:lang w:val="en-US"/>
+        </w:rPr>
+        <w:t xml:space="preserve"> initial available time interval. </w:t>
+      </w:r>
+    </w:p>
+    <w:p>
+      <w:pPr>
+        <w:pStyle w:val="StilTermProject1"/>
+        <w:rPr>
+          <w:b w:val="0"/>
+          <w:bCs/>
+          <w:sz w:val="24"/>
+          <w:szCs w:val="20"/>
+          <w:lang w:val="en-US"/>
+        </w:rPr>
+      </w:pPr>
+      <w:r>
+        <w:rPr>
+          <w:b w:val="0"/>
+          <w:bCs/>
+          <w:sz w:val="24"/>
+          <w:szCs w:val="20"/>
+          <w:lang w:val="en-US"/>
+        </w:rPr>
+        <w:tab/>
+        <w:t xml:space="preserve">Utilization of the rooms are not our first priority in objective function value, however in order to do as much operation as we can, we have also </w:t>
+      </w:r>
+      <w:proofErr w:type="gramStart"/>
+      <w:r>
+        <w:rPr>
+          <w:b w:val="0"/>
+          <w:bCs/>
+          <w:sz w:val="24"/>
+          <w:szCs w:val="20"/>
+          <w:lang w:val="en-US"/>
+        </w:rPr>
+        <w:t>keep</w:t>
+      </w:r>
+      <w:proofErr w:type="gramEnd"/>
+      <w:r>
+        <w:rPr>
+          <w:b w:val="0"/>
+          <w:bCs/>
+          <w:sz w:val="24"/>
+          <w:szCs w:val="20"/>
+          <w:lang w:val="en-US"/>
+        </w:rPr>
+        <w:t xml:space="preserve"> our utilization also high. The values for the </w:t>
+      </w:r>
+      <w:r>
+        <w:rPr>
+          <w:b w:val="0"/>
+          <w:bCs/>
+          <w:sz w:val="24"/>
+          <w:szCs w:val="20"/>
+          <w:lang w:val="en-US"/>
+        </w:rPr>
+        <w:t>utilization could be seen in Table 1.</w:t>
+      </w:r>
+    </w:p>
+    <w:p>
+      <w:pPr>
+        <w:spacing w:after="0" w:line="240" w:lineRule="auto"/>
+        <w:rPr>
+          <w:rFonts w:ascii="Times New Roman" w:hAnsi="Times New Roman"/>
+          <w:bCs/>
+          <w:sz w:val="24"/>
+          <w:szCs w:val="20"/>
+        </w:rPr>
+      </w:pPr>
+      <w:r>
+        <w:rPr>
+          <w:b/>
+          <w:bCs/>
+          <w:sz w:val="24"/>
+          <w:szCs w:val="20"/>
+        </w:rPr>
+        <w:br w:type="page"/>
+      </w:r>
+    </w:p>
+    <w:tbl>
+      <w:tblPr>
+        <w:tblW w:w="53" w:type="dxa"/>
+        <w:tblCellMar>
+          <w:left w:w="0" w:type="dxa"/>
+          <w:right w:w="0" w:type="dxa"/>
+        </w:tblCellMar>
+        <w:tblLook w:val="04A0" w:firstRow="1" w:lastRow="0" w:firstColumn="1" w:lastColumn="0" w:noHBand="0" w:noVBand="1"/>
+      </w:tblPr>
+      <w:tblGrid>
+        <w:gridCol w:w="9625"/>
+      </w:tblGrid>
+      <w:tr>
+        <w:trPr>
+          <w:divId w:val="293489781"/>
+          <w:trHeight w:val="300"/>
+        </w:trPr>
+        <w:tc>
+          <w:tcPr>
+            <w:tcW w:w="0" w:type="auto"/>
+            <w:tcBorders>
+              <w:top w:val="nil"/>
+              <w:left w:val="nil"/>
+              <w:bottom w:val="nil"/>
+              <w:right w:val="nil"/>
+            </w:tcBorders>
+            <w:shd w:val="clear" w:color="auto" w:fill="auto"/>
+            <w:noWrap/>
+            <w:tcMar>
+              <w:top w:w="15" w:type="dxa"/>
+              <w:left w:w="15" w:type="dxa"/>
+              <w:bottom w:w="0" w:type="dxa"/>
+              <w:right w:w="15" w:type="dxa"/>
+            </w:tcMar>
+            <w:vAlign w:val="bottom"/>
+          </w:tcPr>
+          <w:tbl>
+            <w:tblPr>
+              <w:tblStyle w:val="GridTable4-Accent2"/>
+              <w:tblW w:w="9590" w:type="dxa"/>
+              <w:tblLook w:val="04A0" w:firstRow="1" w:lastRow="0" w:firstColumn="1" w:lastColumn="0" w:noHBand="0" w:noVBand="1"/>
+            </w:tblPr>
+            <w:tblGrid>
+              <w:gridCol w:w="1370"/>
+              <w:gridCol w:w="1370"/>
+              <w:gridCol w:w="1370"/>
+              <w:gridCol w:w="1370"/>
+              <w:gridCol w:w="1370"/>
+              <w:gridCol w:w="1370"/>
+              <w:gridCol w:w="1370"/>
+            </w:tblGrid>
+            <w:tr>
+              <w:trPr>
+                <w:cnfStyle w:val="100000000000" w:firstRow="1" w:lastRow="0" w:firstColumn="0" w:lastColumn="0" w:oddVBand="0" w:evenVBand="0" w:oddHBand="0" w:evenHBand="0" w:firstRowFirstColumn="0" w:firstRowLastColumn="0" w:lastRowFirstColumn="0" w:lastRowLastColumn="0"/>
+                <w:trHeight w:val="113"/>
+              </w:trPr>
+              <w:tc>
+                <w:tcPr>
+                  <w:cnfStyle w:val="001000000000" w:firstRow="0" w:lastRow="0" w:firstColumn="1" w:lastColumn="0" w:oddVBand="0" w:evenVBand="0" w:oddHBand="0" w:evenHBand="0" w:firstRowFirstColumn="0" w:firstRowLastColumn="0" w:lastRowFirstColumn="0" w:lastRowLastColumn="0"/>
+                  <w:tcW w:w="1370" w:type="dxa"/>
+                  <w:vAlign w:val="center"/>
+                </w:tcPr>
+                <w:p>
+                  <w:pPr>
+                    <w:jc w:val="center"/>
+                    <w:rPr>
+                      <w:rFonts w:ascii="Calibri" w:eastAsia="Times New Roman" w:hAnsi="Calibri" w:cs="Calibri"/>
+                      <w:color w:val="000000"/>
+                      <w:lang w:val="tr-TR" w:eastAsia="tr-TR"/>
+                    </w:rPr>
+                  </w:pPr>
+                </w:p>
+              </w:tc>
+              <w:tc>
+                <w:tcPr>
+                  <w:tcW w:w="1370" w:type="dxa"/>
+                  <w:vAlign w:val="center"/>
+                </w:tcPr>
+                <w:p>
+                  <w:pPr>
+                    <w:jc w:val="center"/>
+                    <w:cnfStyle w:val="100000000000" w:firstRow="1" w:lastRow="0" w:firstColumn="0" w:lastColumn="0" w:oddVBand="0" w:evenVBand="0" w:oddHBand="0" w:evenHBand="0" w:firstRowFirstColumn="0" w:firstRowLastColumn="0" w:lastRowFirstColumn="0" w:lastRowLastColumn="0"/>
+                    <w:rPr>
+                      <w:rFonts w:ascii="Calibri" w:eastAsia="Times New Roman" w:hAnsi="Calibri" w:cs="Calibri"/>
+                      <w:color w:val="000000"/>
+                      <w:lang w:val="tr-TR" w:eastAsia="tr-TR"/>
+                    </w:rPr>
+                  </w:pPr>
+                  <w:r>
+                    <w:rPr>
+                      <w:rFonts w:ascii="Calibri" w:eastAsia="Times New Roman" w:hAnsi="Calibri" w:cs="Calibri"/>
+                      <w:color w:val="000000"/>
+                      <w:lang w:val="tr-TR" w:eastAsia="tr-TR"/>
+                    </w:rPr>
+                    <w:t>DA</w:t>
+                  </w:r>
+                  <w:r>
+                    <w:rPr>
+                      <w:rFonts w:ascii="Calibri" w:eastAsia="Times New Roman" w:hAnsi="Calibri" w:cs="Calibri"/>
+                      <w:color w:val="000000"/>
+                      <w:lang w:val="tr-TR" w:eastAsia="tr-TR"/>
+                    </w:rPr>
+                    <w:t>Y 1</w:t>
+                  </w:r>
+                </w:p>
+              </w:tc>
+              <w:tc>
+                <w:tcPr>
+                  <w:tcW w:w="1370" w:type="dxa"/>
+                  <w:vAlign w:val="center"/>
+                </w:tcPr>
+                <w:p>
+                  <w:pPr>
+                    <w:jc w:val="center"/>
+                    <w:cnfStyle w:val="100000000000" w:firstRow="1" w:lastRow="0" w:firstColumn="0" w:lastColumn="0" w:oddVBand="0" w:evenVBand="0" w:oddHBand="0" w:evenHBand="0" w:firstRowFirstColumn="0" w:firstRowLastColumn="0" w:lastRowFirstColumn="0" w:lastRowLastColumn="0"/>
+                    <w:rPr>
+                      <w:rFonts w:ascii="Calibri" w:eastAsia="Times New Roman" w:hAnsi="Calibri" w:cs="Calibri"/>
+                      <w:color w:val="000000"/>
+                      <w:lang w:val="tr-TR" w:eastAsia="tr-TR"/>
+                    </w:rPr>
+                  </w:pPr>
+                  <w:r>
+                    <w:rPr>
+                      <w:rFonts w:ascii="Calibri" w:eastAsia="Times New Roman" w:hAnsi="Calibri" w:cs="Calibri"/>
+                      <w:color w:val="000000"/>
+                      <w:lang w:val="tr-TR" w:eastAsia="tr-TR"/>
+                    </w:rPr>
+                    <w:t>DAY 2</w:t>
+                  </w:r>
+                </w:p>
+              </w:tc>
+              <w:tc>
+                <w:tcPr>
+                  <w:tcW w:w="1370" w:type="dxa"/>
+                  <w:vAlign w:val="center"/>
+                </w:tcPr>
+                <w:p>
+                  <w:pPr>
+                    <w:jc w:val="center"/>
+                    <w:cnfStyle w:val="100000000000" w:firstRow="1" w:lastRow="0" w:firstColumn="0" w:lastColumn="0" w:oddVBand="0" w:evenVBand="0" w:oddHBand="0" w:evenHBand="0" w:firstRowFirstColumn="0" w:firstRowLastColumn="0" w:lastRowFirstColumn="0" w:lastRowLastColumn="0"/>
+                    <w:rPr>
+                      <w:rFonts w:ascii="Calibri" w:eastAsia="Times New Roman" w:hAnsi="Calibri" w:cs="Calibri"/>
+                      <w:color w:val="000000"/>
+                      <w:lang w:val="tr-TR" w:eastAsia="tr-TR"/>
+                    </w:rPr>
+                  </w:pPr>
+                  <w:r>
+                    <w:rPr>
+                      <w:rFonts w:ascii="Calibri" w:eastAsia="Times New Roman" w:hAnsi="Calibri" w:cs="Calibri"/>
+                      <w:color w:val="000000"/>
+                      <w:lang w:val="tr-TR" w:eastAsia="tr-TR"/>
+                    </w:rPr>
+                    <w:t>DAY 3</w:t>
+                  </w:r>
+                </w:p>
+              </w:tc>
+              <w:tc>
+                <w:tcPr>
+                  <w:tcW w:w="1370" w:type="dxa"/>
+                  <w:vAlign w:val="center"/>
+                </w:tcPr>
+                <w:p>
+                  <w:pPr>
+                    <w:jc w:val="center"/>
+                    <w:cnfStyle w:val="100000000000" w:firstRow="1" w:lastRow="0" w:firstColumn="0" w:lastColumn="0" w:oddVBand="0" w:evenVBand="0" w:oddHBand="0" w:evenHBand="0" w:firstRowFirstColumn="0" w:firstRowLastColumn="0" w:lastRowFirstColumn="0" w:lastRowLastColumn="0"/>
+                    <w:rPr>
+                      <w:rFonts w:ascii="Calibri" w:eastAsia="Times New Roman" w:hAnsi="Calibri" w:cs="Calibri"/>
+                      <w:color w:val="000000"/>
+                      <w:lang w:val="tr-TR" w:eastAsia="tr-TR"/>
+                    </w:rPr>
+                  </w:pPr>
+                  <w:r>
+                    <w:rPr>
+                      <w:rFonts w:ascii="Calibri" w:eastAsia="Times New Roman" w:hAnsi="Calibri" w:cs="Calibri"/>
+                      <w:color w:val="000000"/>
+                      <w:lang w:val="tr-TR" w:eastAsia="tr-TR"/>
+                    </w:rPr>
+                    <w:t>DAY 4</w:t>
+                  </w:r>
+                </w:p>
+              </w:tc>
+              <w:tc>
+                <w:tcPr>
+                  <w:tcW w:w="1370" w:type="dxa"/>
+                  <w:tcBorders>
+                    <w:right w:val="double" w:sz="6" w:space="0" w:color="C0504D" w:themeColor="accent2"/>
+                  </w:tcBorders>
+                  <w:vAlign w:val="center"/>
+                </w:tcPr>
+                <w:p>
+                  <w:pPr>
+                    <w:jc w:val="center"/>
+                    <w:cnfStyle w:val="100000000000" w:firstRow="1" w:lastRow="0" w:firstColumn="0" w:lastColumn="0" w:oddVBand="0" w:evenVBand="0" w:oddHBand="0" w:evenHBand="0" w:firstRowFirstColumn="0" w:firstRowLastColumn="0" w:lastRowFirstColumn="0" w:lastRowLastColumn="0"/>
+                    <w:rPr>
+                      <w:rFonts w:ascii="Calibri" w:eastAsia="Times New Roman" w:hAnsi="Calibri" w:cs="Calibri"/>
+                      <w:color w:val="000000"/>
+                      <w:lang w:val="tr-TR" w:eastAsia="tr-TR"/>
+                    </w:rPr>
+                  </w:pPr>
+                  <w:r>
+                    <w:rPr>
+                      <w:rFonts w:ascii="Calibri" w:eastAsia="Times New Roman" w:hAnsi="Calibri" w:cs="Calibri"/>
+                      <w:color w:val="000000"/>
+                      <w:lang w:val="tr-TR" w:eastAsia="tr-TR"/>
+                    </w:rPr>
+                    <w:t>DAY 5</w:t>
+                  </w:r>
+                </w:p>
+              </w:tc>
+              <w:tc>
+                <w:tcPr>
+                  <w:tcW w:w="1370" w:type="dxa"/>
+                  <w:tcBorders>
+                    <w:top w:val="nil"/>
+                    <w:left w:val="double" w:sz="6" w:space="0" w:color="C0504D" w:themeColor="accent2"/>
+                    <w:bottom w:val="double" w:sz="6" w:space="0" w:color="C0504D" w:themeColor="accent2"/>
+                    <w:right w:val="nil"/>
+                  </w:tcBorders>
+                  <w:vAlign w:val="center"/>
+                </w:tcPr>
+                <w:p>
+                  <w:pPr>
+                    <w:jc w:val="center"/>
+                    <w:cnfStyle w:val="100000000000" w:firstRow="1" w:lastRow="0" w:firstColumn="0" w:lastColumn="0" w:oddVBand="0" w:evenVBand="0" w:oddHBand="0" w:evenHBand="0" w:firstRowFirstColumn="0" w:firstRowLastColumn="0" w:lastRowFirstColumn="0" w:lastRowLastColumn="0"/>
+                    <w:rPr>
+                      <w:rFonts w:ascii="Calibri" w:eastAsia="Times New Roman" w:hAnsi="Calibri" w:cs="Calibri"/>
+                      <w:color w:val="000000"/>
+                      <w:lang w:val="tr-TR" w:eastAsia="tr-TR"/>
+                    </w:rPr>
+                  </w:pPr>
+                  <w:r>
+                    <w:rPr>
+                      <w:rFonts w:ascii="Calibri" w:eastAsia="Times New Roman" w:hAnsi="Calibri" w:cs="Calibri"/>
+                      <w:color w:val="000000"/>
+                      <w:lang w:val="tr-TR" w:eastAsia="tr-TR"/>
+                    </w:rPr>
+                    <w:t>ROOM AVG</w:t>
+                  </w:r>
+                </w:p>
+              </w:tc>
+            </w:tr>
+            <w:tr>
+              <w:trPr>
+                <w:cnfStyle w:val="000000100000" w:firstRow="0" w:lastRow="0" w:firstColumn="0" w:lastColumn="0" w:oddVBand="0" w:evenVBand="0" w:oddHBand="1" w:evenHBand="0" w:firstRowFirstColumn="0" w:firstRowLastColumn="0" w:lastRowFirstColumn="0" w:lastRowLastColumn="0"/>
+                <w:trHeight w:val="113"/>
+              </w:trPr>
+              <w:tc>
+                <w:tcPr>
+                  <w:cnfStyle w:val="001000000000" w:firstRow="0" w:lastRow="0" w:firstColumn="1" w:lastColumn="0" w:oddVBand="0" w:evenVBand="0" w:oddHBand="0" w:evenHBand="0" w:firstRowFirstColumn="0" w:firstRowLastColumn="0" w:lastRowFirstColumn="0" w:lastRowLastColumn="0"/>
+                  <w:tcW w:w="1370" w:type="dxa"/>
+                  <w:vAlign w:val="center"/>
+                </w:tcPr>
+                <w:p>
+                  <w:pPr>
+                    <w:jc w:val="center"/>
+                    <w:rPr>
+                      <w:rFonts w:ascii="Calibri" w:eastAsia="Times New Roman" w:hAnsi="Calibri" w:cs="Calibri"/>
+                      <w:color w:val="000000"/>
+                      <w:lang w:val="tr-TR" w:eastAsia="tr-TR"/>
+                    </w:rPr>
+                  </w:pPr>
+                  <w:r>
+                    <w:rPr>
+                      <w:rFonts w:ascii="Calibri" w:eastAsia="Times New Roman" w:hAnsi="Calibri" w:cs="Calibri"/>
+                      <w:color w:val="000000"/>
+                      <w:lang w:val="tr-TR" w:eastAsia="tr-TR"/>
+                    </w:rPr>
+                    <w:t>ROOM 1</w:t>
+                  </w:r>
+                </w:p>
+              </w:tc>
+              <w:tc>
+                <w:tcPr>
+                  <w:tcW w:w="1370" w:type="dxa"/>
+                  <w:vAlign w:val="center"/>
+                </w:tcPr>
+                <w:p>
+                  <w:pPr>
+                    <w:jc w:val="center"/>
+                    <w:cnfStyle w:val="000000100000" w:firstRow="0" w:lastRow="0" w:firstColumn="0" w:lastColumn="0" w:oddVBand="0" w:evenVBand="0" w:oddHBand="1" w:evenHBand="0" w:firstRowFirstColumn="0" w:firstRowLastColumn="0" w:lastRowFirstColumn="0" w:lastRowLastColumn="0"/>
+                    <w:rPr>
+                      <w:rFonts w:ascii="Calibri" w:eastAsia="Times New Roman" w:hAnsi="Calibri" w:cs="Calibri"/>
+                      <w:color w:val="000000"/>
+                      <w:lang w:val="tr-TR" w:eastAsia="tr-TR"/>
+                    </w:rPr>
+                  </w:pPr>
+                  <w:r>
+                    <w:rPr>
+                      <w:rFonts w:ascii="Calibri" w:hAnsi="Calibri" w:cs="Calibri"/>
+                      <w:color w:val="000000"/>
+                    </w:rPr>
+                    <w:t>0.8750</w:t>
+                  </w:r>
+                </w:p>
+              </w:tc>
+              <w:tc>
+                <w:tcPr>
+                  <w:tcW w:w="1370" w:type="dxa"/>
+                  <w:vAlign w:val="center"/>
+                </w:tcPr>
+                <w:p>
+                  <w:pPr>
+                    <w:jc w:val="center"/>
+                    <w:cnfStyle w:val="000000100000" w:firstRow="0" w:lastRow="0" w:firstColumn="0" w:lastColumn="0" w:oddVBand="0" w:evenVBand="0" w:oddHBand="1" w:evenHBand="0" w:firstRowFirstColumn="0" w:firstRowLastColumn="0" w:lastRowFirstColumn="0" w:lastRowLastColumn="0"/>
+                    <w:rPr>
+                      <w:rFonts w:ascii="Calibri" w:eastAsia="Times New Roman" w:hAnsi="Calibri" w:cs="Calibri"/>
+                      <w:color w:val="000000"/>
+                      <w:lang w:val="tr-TR" w:eastAsia="tr-TR"/>
+                    </w:rPr>
+                  </w:pPr>
+                  <w:r>
+                    <w:rPr>
+                      <w:rFonts w:ascii="Calibri" w:hAnsi="Calibri" w:cs="Calibri"/>
+                      <w:color w:val="000000"/>
+                    </w:rPr>
+                    <w:t>0.8333</w:t>
+                  </w:r>
+                </w:p>
+              </w:tc>
+              <w:tc>
+                <w:tcPr>
+                  <w:tcW w:w="1370" w:type="dxa"/>
+                  <w:vAlign w:val="center"/>
+                </w:tcPr>
+                <w:p>
+                  <w:pPr>
+                    <w:jc w:val="center"/>
+                    <w:cnfStyle w:val="000000100000" w:firstRow="0" w:lastRow="0" w:firstColumn="0" w:lastColumn="0" w:oddVBand="0" w:evenVBand="0" w:oddHBand="1" w:evenHBand="0" w:firstRowFirstColumn="0" w:firstRowLastColumn="0" w:lastRowFirstColumn="0" w:lastRowLastColumn="0"/>
+                    <w:rPr>
+                      <w:rFonts w:ascii="Calibri" w:eastAsia="Times New Roman" w:hAnsi="Calibri" w:cs="Calibri"/>
+                      <w:color w:val="000000"/>
+                      <w:lang w:val="tr-TR" w:eastAsia="tr-TR"/>
+                    </w:rPr>
+                  </w:pPr>
+                  <w:r>
+                    <w:rPr>
+                      <w:rFonts w:ascii="Calibri" w:hAnsi="Calibri" w:cs="Calibri"/>
+                      <w:color w:val="000000"/>
+                    </w:rPr>
+                    <w:t>10.000</w:t>
+                  </w:r>
+                </w:p>
+              </w:tc>
+              <w:tc>
+                <w:tcPr>
+                  <w:tcW w:w="1370" w:type="dxa"/>
+                  <w:vAlign w:val="center"/>
+                </w:tcPr>
+                <w:p>
+                  <w:pPr>
+                    <w:jc w:val="center"/>
+                    <w:cnfStyle w:val="000000100000" w:firstRow="0" w:lastRow="0" w:firstColumn="0" w:lastColumn="0" w:oddVBand="0" w:evenVBand="0" w:oddHBand="1" w:evenHBand="0" w:firstRowFirstColumn="0" w:firstRowLastColumn="0" w:lastRowFirstColumn="0" w:lastRowLastColumn="0"/>
+                    <w:rPr>
+                      <w:rFonts w:ascii="Calibri" w:eastAsia="Times New Roman" w:hAnsi="Calibri" w:cs="Calibri"/>
+                      <w:color w:val="000000"/>
+                      <w:lang w:val="tr-TR" w:eastAsia="tr-TR"/>
+                    </w:rPr>
+                  </w:pPr>
+                  <w:r>
+                    <w:rPr>
+                      <w:rFonts w:ascii="Calibri" w:hAnsi="Calibri" w:cs="Calibri"/>
+                      <w:color w:val="000000"/>
+                    </w:rPr>
+                    <w:t>0.8333</w:t>
+                  </w:r>
+                </w:p>
+              </w:tc>
+              <w:tc>
+                <w:tcPr>
+                  <w:tcW w:w="1370" w:type="dxa"/>
+                  <w:tcBorders>
+                    <w:right w:val="double" w:sz="6" w:space="0" w:color="C0504D" w:themeColor="accent2"/>
+                  </w:tcBorders>
+                  <w:vAlign w:val="center"/>
+                </w:tcPr>
+                <w:p>
+                  <w:pPr>
+                    <w:jc w:val="center"/>
+                    <w:cnfStyle w:val="000000100000" w:firstRow="0" w:lastRow="0" w:firstColumn="0" w:lastColumn="0" w:oddVBand="0" w:evenVBand="0" w:oddHBand="1" w:evenHBand="0" w:firstRowFirstColumn="0" w:firstRowLastColumn="0" w:lastRowFirstColumn="0" w:lastRowLastColumn="0"/>
+                    <w:rPr>
+                      <w:rFonts w:ascii="Calibri" w:eastAsia="Times New Roman" w:hAnsi="Calibri" w:cs="Calibri"/>
+                      <w:color w:val="000000"/>
+                      <w:lang w:val="tr-TR" w:eastAsia="tr-TR"/>
+                    </w:rPr>
+                  </w:pPr>
+                  <w:r>
+                    <w:rPr>
+                      <w:rFonts w:ascii="Calibri" w:hAnsi="Calibri" w:cs="Calibri"/>
+                      <w:color w:val="000000"/>
+                    </w:rPr>
+                    <w:t>0.9167</w:t>
+                  </w:r>
+                </w:p>
+              </w:tc>
+              <w:tc>
+                <w:tcPr>
+                  <w:tcW w:w="1370" w:type="dxa"/>
+                  <w:tcBorders>
+                    <w:top w:val="double" w:sz="6" w:space="0" w:color="C0504D" w:themeColor="accent2"/>
+                    <w:left w:val="double" w:sz="6" w:space="0" w:color="C0504D" w:themeColor="accent2"/>
+                    <w:bottom w:val="double" w:sz="6" w:space="0" w:color="C0504D" w:themeColor="accent2"/>
+                    <w:right w:val="nil"/>
+                  </w:tcBorders>
+                  <w:shd w:val="clear" w:color="auto" w:fill="auto"/>
+                  <w:vAlign w:val="center"/>
+                </w:tcPr>
+                <w:p>
+                  <w:pPr>
+                    <w:jc w:val="center"/>
+                    <w:cnfStyle w:val="000000100000" w:firstRow="0" w:lastRow="0" w:firstColumn="0" w:lastColumn="0" w:oddVBand="0" w:evenVBand="0" w:oddHBand="1" w:evenHBand="0" w:firstRowFirstColumn="0" w:firstRowLastColumn="0" w:lastRowFirstColumn="0" w:lastRowLastColumn="0"/>
+                    <w:rPr>
+                      <w:rFonts w:ascii="Calibri" w:eastAsia="Times New Roman" w:hAnsi="Calibri" w:cs="Calibri"/>
+                      <w:color w:val="000000"/>
+                      <w:lang w:val="tr-TR" w:eastAsia="tr-TR"/>
+                    </w:rPr>
+                  </w:pPr>
+                  <w:r>
+                    <w:rPr>
+                      <w:rFonts w:ascii="Calibri" w:hAnsi="Calibri" w:cs="Calibri"/>
+                      <w:color w:val="000000"/>
+                    </w:rPr>
+                    <w:t>0.8917</w:t>
+                  </w:r>
+                </w:p>
+              </w:tc>
+            </w:tr>
+            <w:tr>
+              <w:trPr>
+                <w:trHeight w:val="113"/>
+              </w:trPr>
+              <w:tc>
+                <w:tcPr>
+                  <w:cnfStyle w:val="001000000000" w:firstRow="0" w:lastRow="0" w:firstColumn="1" w:lastColumn="0" w:oddVBand="0" w:evenVBand="0" w:oddHBand="0" w:evenHBand="0" w:firstRowFirstColumn="0" w:firstRowLastColumn="0" w:lastRowFirstColumn="0" w:lastRowLastColumn="0"/>
+                  <w:tcW w:w="1370" w:type="dxa"/>
+                  <w:vAlign w:val="center"/>
+                </w:tcPr>
+                <w:p>
+                  <w:pPr>
+                    <w:jc w:val="center"/>
+                    <w:rPr>
+                      <w:rFonts w:ascii="Calibri" w:eastAsia="Times New Roman" w:hAnsi="Calibri" w:cs="Calibri"/>
+                      <w:color w:val="000000"/>
+                      <w:lang w:val="tr-TR" w:eastAsia="tr-TR"/>
+                    </w:rPr>
+                  </w:pPr>
+                  <w:r>
+                    <w:rPr>
+                      <w:rFonts w:ascii="Calibri" w:eastAsia="Times New Roman" w:hAnsi="Calibri" w:cs="Calibri"/>
+                      <w:color w:val="000000"/>
+                      <w:lang w:val="tr-TR" w:eastAsia="tr-TR"/>
+                    </w:rPr>
+                    <w:t>ROOM 2</w:t>
+                  </w:r>
+                </w:p>
+              </w:tc>
+              <w:tc>
+                <w:tcPr>
+                  <w:tcW w:w="1370" w:type="dxa"/>
+                  <w:vAlign w:val="center"/>
+                </w:tcPr>
+                <w:p>
+                  <w:pPr>
+                    <w:jc w:val="center"/>
+                    <w:cnfStyle w:val="000000000000" w:firstRow="0" w:lastRow="0" w:firstColumn="0" w:lastColumn="0" w:oddVBand="0" w:evenVBand="0" w:oddHBand="0" w:evenHBand="0" w:firstRowFirstColumn="0" w:firstRowLastColumn="0" w:lastRowFirstColumn="0" w:lastRowLastColumn="0"/>
+                    <w:rPr>
+                      <w:rFonts w:ascii="Calibri" w:eastAsia="Times New Roman" w:hAnsi="Calibri" w:cs="Calibri"/>
+                      <w:color w:val="000000"/>
+                      <w:lang w:val="tr-TR" w:eastAsia="tr-TR"/>
+                    </w:rPr>
+                  </w:pPr>
+                  <w:r>
+                    <w:rPr>
+                      <w:rFonts w:ascii="Calibri" w:hAnsi="Calibri" w:cs="Calibri"/>
+                      <w:color w:val="000000"/>
+                    </w:rPr>
+                    <w:t>0.8750</w:t>
+                  </w:r>
+                </w:p>
+              </w:tc>
+              <w:tc>
+                <w:tcPr>
+                  <w:tcW w:w="1370" w:type="dxa"/>
+                  <w:vAlign w:val="center"/>
+                </w:tcPr>
+                <w:p>
+                  <w:pPr>
+                    <w:jc w:val="center"/>
+                    <w:cnfStyle w:val="000000000000" w:firstRow="0" w:lastRow="0" w:firstColumn="0" w:lastColumn="0" w:oddVBand="0" w:evenVBand="0" w:oddHBand="0" w:evenHBand="0" w:firstRowFirstColumn="0" w:firstRowLastColumn="0" w:lastRowFirstColumn="0" w:lastRowLastColumn="0"/>
+                    <w:rPr>
+                      <w:rFonts w:ascii="Calibri" w:eastAsia="Times New Roman" w:hAnsi="Calibri" w:cs="Calibri"/>
+                      <w:color w:val="000000"/>
+                      <w:lang w:val="tr-TR" w:eastAsia="tr-TR"/>
+                    </w:rPr>
+                  </w:pPr>
+                  <w:r>
+                    <w:rPr>
+                      <w:rFonts w:ascii="Calibri" w:hAnsi="Calibri" w:cs="Calibri"/>
+                      <w:color w:val="000000"/>
+                    </w:rPr>
+                    <w:t>0.8333</w:t>
+                  </w:r>
+                </w:p>
+              </w:tc>
+              <w:tc>
+                <w:tcPr>
+                  <w:tcW w:w="1370" w:type="dxa"/>
+                  <w:vAlign w:val="center"/>
+                </w:tcPr>
+                <w:p>
+                  <w:pPr>
+                    <w:jc w:val="center"/>
+                    <w:cnfStyle w:val="000000000000" w:firstRow="0" w:lastRow="0" w:firstColumn="0" w:lastColumn="0" w:oddVBand="0" w:evenVBand="0" w:oddHBand="0" w:evenHBand="0" w:firstRowFirstColumn="0" w:firstRowLastColumn="0" w:lastRowFirstColumn="0" w:lastRowLastColumn="0"/>
+                    <w:rPr>
+                      <w:rFonts w:ascii="Calibri" w:eastAsia="Times New Roman" w:hAnsi="Calibri" w:cs="Calibri"/>
+                      <w:color w:val="000000"/>
+                      <w:lang w:val="tr-TR" w:eastAsia="tr-TR"/>
+                    </w:rPr>
+                  </w:pPr>
+                  <w:r>
+                    <w:rPr>
+                      <w:rFonts w:ascii="Calibri" w:hAnsi="Calibri" w:cs="Calibri"/>
+                      <w:color w:val="000000"/>
+                    </w:rPr>
+                    <w:t>0.7083</w:t>
+                  </w:r>
+                </w:p>
+              </w:tc>
+              <w:tc>
+                <w:tcPr>
+                  <w:tcW w:w="1370" w:type="dxa"/>
+                  <w:vAlign w:val="center"/>
+                </w:tcPr>
+                <w:p>
+                  <w:pPr>
+                    <w:jc w:val="center"/>
+                    <w:cnfStyle w:val="000000000000" w:firstRow="0" w:lastRow="0" w:firstColumn="0" w:lastColumn="0" w:oddVBand="0" w:evenVBand="0" w:oddHBand="0" w:evenHBand="0" w:firstRowFirstColumn="0" w:firstRowLastColumn="0" w:lastRowFirstColumn="0" w:lastRowLastColumn="0"/>
+                    <w:rPr>
+                      <w:rFonts w:ascii="Calibri" w:eastAsia="Times New Roman" w:hAnsi="Calibri" w:cs="Calibri"/>
+                      <w:color w:val="000000"/>
+                      <w:lang w:val="tr-TR" w:eastAsia="tr-TR"/>
+                    </w:rPr>
+                  </w:pPr>
+                  <w:r>
+                    <w:rPr>
+                      <w:rFonts w:ascii="Calibri" w:hAnsi="Calibri" w:cs="Calibri"/>
+                      <w:color w:val="000000"/>
+                    </w:rPr>
+                    <w:t>0.7083</w:t>
+                  </w:r>
+                </w:p>
+              </w:tc>
+              <w:tc>
+                <w:tcPr>
+                  <w:tcW w:w="1370" w:type="dxa"/>
+                  <w:tcBorders>
+                    <w:right w:val="double" w:sz="6" w:space="0" w:color="C0504D" w:themeColor="accent2"/>
+                  </w:tcBorders>
+                  <w:vAlign w:val="center"/>
+                </w:tcPr>
+                <w:p>
+                  <w:pPr>
+                    <w:jc w:val="center"/>
+                    <w:cnfStyle w:val="000000000000" w:firstRow="0" w:lastRow="0" w:firstColumn="0" w:lastColumn="0" w:oddVBand="0" w:evenVBand="0" w:oddHBand="0" w:evenHBand="0" w:firstRowFirstColumn="0" w:firstRowLastColumn="0" w:lastRowFirstColumn="0" w:lastRowLastColumn="0"/>
+                    <w:rPr>
+                      <w:rFonts w:ascii="Calibri" w:eastAsia="Times New Roman" w:hAnsi="Calibri" w:cs="Calibri"/>
+                      <w:color w:val="000000"/>
+                      <w:lang w:val="tr-TR" w:eastAsia="tr-TR"/>
+                    </w:rPr>
+                  </w:pPr>
+                  <w:r>
+                    <w:rPr>
+                      <w:rFonts w:ascii="Calibri" w:hAnsi="Calibri" w:cs="Calibri"/>
+                      <w:color w:val="000000"/>
+                    </w:rPr>
+                    <w:t>0.9167</w:t>
+                  </w:r>
+                </w:p>
+              </w:tc>
+              <w:tc>
+                <w:tcPr>
+                  <w:tcW w:w="1370" w:type="dxa"/>
+                  <w:tcBorders>
+                    <w:top w:val="double" w:sz="6" w:space="0" w:color="C0504D" w:themeColor="accent2"/>
+                    <w:left w:val="double" w:sz="6" w:space="0" w:color="C0504D" w:themeColor="accent2"/>
+                    <w:bottom w:val="double" w:sz="6" w:space="0" w:color="C0504D" w:themeColor="accent2"/>
+                    <w:right w:val="nil"/>
+                  </w:tcBorders>
+                  <w:shd w:val="clear" w:color="auto" w:fill="auto"/>
+                  <w:vAlign w:val="center"/>
+                </w:tcPr>
+                <w:p>
+                  <w:pPr>
+                    <w:jc w:val="center"/>
+                    <w:cnfStyle w:val="000000000000" w:firstRow="0" w:lastRow="0" w:firstColumn="0" w:lastColumn="0" w:oddVBand="0" w:evenVBand="0" w:oddHBand="0" w:evenHBand="0" w:firstRowFirstColumn="0" w:firstRowLastColumn="0" w:lastRowFirstColumn="0" w:lastRowLastColumn="0"/>
+                    <w:rPr>
+                      <w:rFonts w:ascii="Calibri" w:eastAsia="Times New Roman" w:hAnsi="Calibri" w:cs="Calibri"/>
+                      <w:color w:val="000000"/>
+                      <w:lang w:val="tr-TR" w:eastAsia="tr-TR"/>
+                    </w:rPr>
+                  </w:pPr>
+                  <w:r>
+                    <w:rPr>
+                      <w:rFonts w:ascii="Calibri" w:hAnsi="Calibri" w:cs="Calibri"/>
+                      <w:color w:val="000000"/>
+                    </w:rPr>
+                    <w:t>0.8083</w:t>
+                  </w:r>
+                </w:p>
+              </w:tc>
+            </w:tr>
+            <w:tr>
+              <w:trPr>
+                <w:cnfStyle w:val="000000100000" w:firstRow="0" w:lastRow="0" w:firstColumn="0" w:lastColumn="0" w:oddVBand="0" w:evenVBand="0" w:oddHBand="1" w:evenHBand="0" w:firstRowFirstColumn="0" w:firstRowLastColumn="0" w:lastRowFirstColumn="0" w:lastRowLastColumn="0"/>
+                <w:trHeight w:val="113"/>
+              </w:trPr>
+              <w:tc>
+                <w:tcPr>
+                  <w:cnfStyle w:val="001000000000" w:firstRow="0" w:lastRow="0" w:firstColumn="1" w:lastColumn="0" w:oddVBand="0" w:evenVBand="0" w:oddHBand="0" w:evenHBand="0" w:firstRowFirstColumn="0" w:firstRowLastColumn="0" w:lastRowFirstColumn="0" w:lastRowLastColumn="0"/>
+                  <w:tcW w:w="1370" w:type="dxa"/>
+                  <w:tcBorders>
+                    <w:bottom w:val="double" w:sz="6" w:space="0" w:color="C0504D" w:themeColor="accent2"/>
+                  </w:tcBorders>
+                  <w:vAlign w:val="center"/>
+                </w:tcPr>
+                <w:p>
+                  <w:pPr>
+                    <w:jc w:val="center"/>
+                    <w:rPr>
+                      <w:rFonts w:ascii="Calibri" w:eastAsia="Times New Roman" w:hAnsi="Calibri" w:cs="Calibri"/>
+                      <w:color w:val="000000"/>
+                      <w:lang w:val="tr-TR" w:eastAsia="tr-TR"/>
+                    </w:rPr>
+                  </w:pPr>
+                  <w:r>
+                    <w:rPr>
+                      <w:rFonts w:ascii="Calibri" w:eastAsia="Times New Roman" w:hAnsi="Calibri" w:cs="Calibri"/>
+                      <w:color w:val="000000"/>
+                      <w:lang w:val="tr-TR" w:eastAsia="tr-TR"/>
+                    </w:rPr>
+                    <w:t>ROOM 3</w:t>
+                  </w:r>
+                </w:p>
+              </w:tc>
+              <w:tc>
+                <w:tcPr>
+                  <w:tcW w:w="1370" w:type="dxa"/>
+                  <w:tcBorders>
+                    <w:bottom w:val="double" w:sz="6" w:space="0" w:color="C0504D" w:themeColor="accent2"/>
+                  </w:tcBorders>
+                  <w:vAlign w:val="center"/>
+                </w:tcPr>
+                <w:p>
+                  <w:pPr>
+                    <w:jc w:val="center"/>
+                    <w:cnfStyle w:val="000000100000" w:firstRow="0" w:lastRow="0" w:firstColumn="0" w:lastColumn="0" w:oddVBand="0" w:evenVBand="0" w:oddHBand="1" w:evenHBand="0" w:firstRowFirstColumn="0" w:firstRowLastColumn="0" w:lastRowFirstColumn="0" w:lastRowLastColumn="0"/>
+                    <w:rPr>
+                      <w:rFonts w:ascii="Calibri" w:eastAsia="Times New Roman" w:hAnsi="Calibri" w:cs="Calibri"/>
+                      <w:color w:val="000000"/>
+                      <w:lang w:val="tr-TR" w:eastAsia="tr-TR"/>
+                    </w:rPr>
+                  </w:pPr>
+                  <w:r>
+                    <w:rPr>
+                      <w:rFonts w:ascii="Calibri" w:hAnsi="Calibri" w:cs="Calibri"/>
+                      <w:color w:val="000000"/>
+                    </w:rPr>
+                    <w:t>0.7500</w:t>
+                  </w:r>
+                </w:p>
+              </w:tc>
+              <w:tc>
+                <w:tcPr>
+                  <w:tcW w:w="1370" w:type="dxa"/>
+                  <w:tcBorders>
+                    <w:bottom w:val="double" w:sz="6" w:space="0" w:color="C0504D" w:themeColor="accent2"/>
+                  </w:tcBorders>
+                  <w:vAlign w:val="center"/>
+                </w:tcPr>
+                <w:p>
+                  <w:pPr>
+                    <w:jc w:val="center"/>
+                    <w:cnfStyle w:val="000000100000" w:firstRow="0" w:lastRow="0" w:firstColumn="0" w:lastColumn="0" w:oddVBand="0" w:evenVBand="0" w:oddHBand="1" w:evenHBand="0" w:firstRowFirstColumn="0" w:firstRowLastColumn="0" w:lastRowFirstColumn="0" w:lastRowLastColumn="0"/>
+                    <w:rPr>
+                      <w:rFonts w:ascii="Calibri" w:eastAsia="Times New Roman" w:hAnsi="Calibri" w:cs="Calibri"/>
+                      <w:color w:val="000000"/>
+                      <w:lang w:val="tr-TR" w:eastAsia="tr-TR"/>
+                    </w:rPr>
+                  </w:pPr>
+                  <w:r>
+                    <w:rPr>
+                      <w:rFonts w:ascii="Calibri" w:hAnsi="Calibri" w:cs="Calibri"/>
+                      <w:color w:val="000000"/>
+                    </w:rPr>
+                    <w:t>0.8333</w:t>
+                  </w:r>
+                </w:p>
+              </w:tc>
+              <w:tc>
+                <w:tcPr>
+                  <w:tcW w:w="1370" w:type="dxa"/>
+                  <w:tcBorders>
+                    <w:bottom w:val="double" w:sz="6" w:space="0" w:color="C0504D" w:themeColor="accent2"/>
+                  </w:tcBorders>
+                  <w:vAlign w:val="center"/>
+                </w:tcPr>
+                <w:p>
+                  <w:pPr>
+                    <w:jc w:val="center"/>
+                    <w:cnfStyle w:val="000000100000" w:firstRow="0" w:lastRow="0" w:firstColumn="0" w:lastColumn="0" w:oddVBand="0" w:evenVBand="0" w:oddHBand="1" w:evenHBand="0" w:firstRowFirstColumn="0" w:firstRowLastColumn="0" w:lastRowFirstColumn="0" w:lastRowLastColumn="0"/>
+                    <w:rPr>
+                      <w:rFonts w:ascii="Calibri" w:eastAsia="Times New Roman" w:hAnsi="Calibri" w:cs="Calibri"/>
+                      <w:color w:val="000000"/>
+                      <w:lang w:val="tr-TR" w:eastAsia="tr-TR"/>
+                    </w:rPr>
+                  </w:pPr>
+                  <w:r>
+                    <w:rPr>
+                      <w:rFonts w:ascii="Calibri" w:hAnsi="Calibri" w:cs="Calibri"/>
+                      <w:color w:val="000000"/>
+                    </w:rPr>
+                    <w:t>0.6667</w:t>
+                  </w:r>
+                </w:p>
+              </w:tc>
+              <w:tc>
+                <w:tcPr>
+                  <w:tcW w:w="1370" w:type="dxa"/>
+                  <w:tcBorders>
+                    <w:bottom w:val="double" w:sz="6" w:space="0" w:color="C0504D" w:themeColor="accent2"/>
+                  </w:tcBorders>
+                  <w:vAlign w:val="center"/>
+                </w:tcPr>
+                <w:p>
+                  <w:pPr>
+                    <w:jc w:val="center"/>
+                    <w:cnfStyle w:val="000000100000" w:firstRow="0" w:lastRow="0" w:firstColumn="0" w:lastColumn="0" w:oddVBand="0" w:evenVBand="0" w:oddHBand="1" w:evenHBand="0" w:firstRowFirstColumn="0" w:firstRowLastColumn="0" w:lastRowFirstColumn="0" w:lastRowLastColumn="0"/>
+                    <w:rPr>
+                      <w:rFonts w:ascii="Calibri" w:eastAsia="Times New Roman" w:hAnsi="Calibri" w:cs="Calibri"/>
+                      <w:color w:val="000000"/>
+                      <w:lang w:val="tr-TR" w:eastAsia="tr-TR"/>
+                    </w:rPr>
+                  </w:pPr>
+                  <w:r>
+                    <w:rPr>
+                      <w:rFonts w:ascii="Calibri" w:hAnsi="Calibri" w:cs="Calibri"/>
+                      <w:color w:val="000000"/>
+                    </w:rPr>
+                    <w:t>0.5000</w:t>
+                  </w:r>
+                </w:p>
+              </w:tc>
+              <w:tc>
+                <w:tcPr>
+                  <w:tcW w:w="1370" w:type="dxa"/>
+                  <w:tcBorders>
+                    <w:bottom w:val="double" w:sz="6" w:space="0" w:color="C0504D" w:themeColor="accent2"/>
+                    <w:right w:val="double" w:sz="6" w:space="0" w:color="C0504D" w:themeColor="accent2"/>
+                  </w:tcBorders>
+                  <w:vAlign w:val="center"/>
+                </w:tcPr>
+                <w:p>
+                  <w:pPr>
+                    <w:jc w:val="center"/>
+                    <w:cnfStyle w:val="000000100000" w:firstRow="0" w:lastRow="0" w:firstColumn="0" w:lastColumn="0" w:oddVBand="0" w:evenVBand="0" w:oddHBand="1" w:evenHBand="0" w:firstRowFirstColumn="0" w:firstRowLastColumn="0" w:lastRowFirstColumn="0" w:lastRowLastColumn="0"/>
+                    <w:rPr>
+                      <w:rFonts w:ascii="Calibri" w:eastAsia="Times New Roman" w:hAnsi="Calibri" w:cs="Calibri"/>
+                      <w:color w:val="000000"/>
+                      <w:lang w:val="tr-TR" w:eastAsia="tr-TR"/>
+                    </w:rPr>
+                  </w:pPr>
+                  <w:r>
+                    <w:rPr>
+                      <w:rFonts w:ascii="Calibri" w:hAnsi="Calibri" w:cs="Calibri"/>
+                      <w:color w:val="000000"/>
+                    </w:rPr>
+                    <w:t>0.8333</w:t>
+                  </w:r>
+                </w:p>
+              </w:tc>
+              <w:tc>
+                <w:tcPr>
+                  <w:tcW w:w="1370" w:type="dxa"/>
+                  <w:tcBorders>
+                    <w:top w:val="double" w:sz="6" w:space="0" w:color="C0504D" w:themeColor="accent2"/>
+                    <w:left w:val="double" w:sz="6" w:space="0" w:color="C0504D" w:themeColor="accent2"/>
+                    <w:bottom w:val="double" w:sz="6" w:space="0" w:color="C0504D" w:themeColor="accent2"/>
+                    <w:right w:val="nil"/>
+                  </w:tcBorders>
+                  <w:shd w:val="clear" w:color="auto" w:fill="auto"/>
+                  <w:vAlign w:val="center"/>
+                </w:tcPr>
+                <w:p>
+                  <w:pPr>
+                    <w:jc w:val="center"/>
+                    <w:cnfStyle w:val="000000100000" w:firstRow="0" w:lastRow="0" w:firstColumn="0" w:lastColumn="0" w:oddVBand="0" w:evenVBand="0" w:oddHBand="1" w:evenHBand="0" w:firstRowFirstColumn="0" w:firstRowLastColumn="0" w:lastRowFirstColumn="0" w:lastRowLastColumn="0"/>
+                    <w:rPr>
+                      <w:rFonts w:ascii="Calibri" w:eastAsia="Times New Roman" w:hAnsi="Calibri" w:cs="Calibri"/>
+                      <w:color w:val="000000"/>
+                      <w:lang w:val="tr-TR" w:eastAsia="tr-TR"/>
+                    </w:rPr>
+                  </w:pPr>
+                  <w:r>
+                    <w:rPr>
+                      <w:rFonts w:ascii="Calibri" w:hAnsi="Calibri" w:cs="Calibri"/>
+                      <w:color w:val="000000"/>
+                    </w:rPr>
+                    <w:t>0.7167</w:t>
+                  </w:r>
+                </w:p>
+              </w:tc>
+            </w:tr>
+            <w:tr>
+              <w:trPr>
+                <w:trHeight w:val="113"/>
+              </w:trPr>
+              <w:tc>
+                <w:tcPr>
+                  <w:cnfStyle w:val="001000000000" w:firstRow="0" w:lastRow="0" w:firstColumn="1" w:lastColumn="0" w:oddVBand="0" w:evenVBand="0" w:oddHBand="0" w:evenHBand="0" w:firstRowFirstColumn="0" w:firstRowLastColumn="0" w:lastRowFirstColumn="0" w:lastRowLastColumn="0"/>
+                  <w:tcW w:w="1370" w:type="dxa"/>
+                  <w:tcBorders>
+                    <w:top w:val="double" w:sz="6" w:space="0" w:color="C0504D" w:themeColor="accent2"/>
+                    <w:left w:val="nil"/>
+                    <w:bottom w:val="nil"/>
+                    <w:right w:val="double" w:sz="6" w:space="0" w:color="C0504D" w:themeColor="accent2"/>
+                  </w:tcBorders>
+                  <w:shd w:val="clear" w:color="auto" w:fill="auto"/>
+                  <w:vAlign w:val="center"/>
+                </w:tcPr>
+                <w:p>
+                  <w:pPr>
+                    <w:jc w:val="center"/>
+                    <w:rPr>
+                      <w:rFonts w:ascii="Calibri" w:eastAsia="Times New Roman" w:hAnsi="Calibri" w:cs="Calibri"/>
+                      <w:color w:val="000000"/>
+                      <w:lang w:val="tr-TR" w:eastAsia="tr-TR"/>
+                    </w:rPr>
+                  </w:pPr>
+                  <w:r>
+                    <w:rPr>
+                      <w:rFonts w:ascii="Calibri" w:eastAsia="Times New Roman" w:hAnsi="Calibri" w:cs="Calibri"/>
+                      <w:color w:val="000000"/>
+                      <w:lang w:val="tr-TR" w:eastAsia="tr-TR"/>
+                    </w:rPr>
+                    <w:t>DAY AVG</w:t>
+                  </w:r>
+                </w:p>
+              </w:tc>
+              <w:tc>
+                <w:tcPr>
+                  <w:tcW w:w="1370" w:type="dxa"/>
+                  <w:tcBorders>
+                    <w:top w:val="double" w:sz="6" w:space="0" w:color="C0504D" w:themeColor="accent2"/>
+                    <w:left w:val="double" w:sz="6" w:space="0" w:color="C0504D" w:themeColor="accent2"/>
+                    <w:bottom w:val="nil"/>
+                    <w:right w:val="double" w:sz="6" w:space="0" w:color="C0504D" w:themeColor="accent2"/>
+                  </w:tcBorders>
+                  <w:shd w:val="clear" w:color="auto" w:fill="auto"/>
+                  <w:vAlign w:val="center"/>
+                </w:tcPr>
+                <w:p>
+                  <w:pPr>
+                    <w:jc w:val="center"/>
+                    <w:cnfStyle w:val="000000000000" w:firstRow="0" w:lastRow="0" w:firstColumn="0" w:lastColumn="0" w:oddVBand="0" w:evenVBand="0" w:oddHBand="0" w:evenHBand="0" w:firstRowFirstColumn="0" w:firstRowLastColumn="0" w:lastRowFirstColumn="0" w:lastRowLastColumn="0"/>
+                    <w:rPr>
+                      <w:rFonts w:ascii="Calibri" w:eastAsia="Times New Roman" w:hAnsi="Calibri" w:cs="Calibri"/>
+                      <w:color w:val="000000"/>
+                      <w:lang w:val="tr-TR" w:eastAsia="tr-TR"/>
+                    </w:rPr>
+                  </w:pPr>
+                  <w:r>
+                    <w:rPr>
+                      <w:rFonts w:ascii="Calibri" w:hAnsi="Calibri" w:cs="Calibri"/>
+                      <w:color w:val="000000"/>
+                    </w:rPr>
+                    <w:t>0.8333</w:t>
+                  </w:r>
+                </w:p>
+              </w:tc>
+              <w:tc>
+                <w:tcPr>
+                  <w:tcW w:w="1370" w:type="dxa"/>
+                  <w:tcBorders>
+                    <w:top w:val="double" w:sz="6" w:space="0" w:color="C0504D" w:themeColor="accent2"/>
+                    <w:left w:val="double" w:sz="6" w:space="0" w:color="C0504D" w:themeColor="accent2"/>
+                    <w:bottom w:val="nil"/>
+                    <w:right w:val="double" w:sz="6" w:space="0" w:color="C0504D" w:themeColor="accent2"/>
+                  </w:tcBorders>
+                  <w:shd w:val="clear" w:color="auto" w:fill="auto"/>
+                  <w:vAlign w:val="center"/>
+                </w:tcPr>
+                <w:p>
+                  <w:pPr>
+                    <w:jc w:val="center"/>
+                    <w:cnfStyle w:val="000000000000" w:firstRow="0" w:lastRow="0" w:firstColumn="0" w:lastColumn="0" w:oddVBand="0" w:evenVBand="0" w:oddHBand="0" w:evenHBand="0" w:firstRowFirstColumn="0" w:firstRowLastColumn="0" w:lastRowFirstColumn="0" w:lastRowLastColumn="0"/>
+                    <w:rPr>
+                      <w:rFonts w:ascii="Calibri" w:eastAsia="Times New Roman" w:hAnsi="Calibri" w:cs="Calibri"/>
+                      <w:color w:val="000000"/>
+                      <w:lang w:val="tr-TR" w:eastAsia="tr-TR"/>
+                    </w:rPr>
+                  </w:pPr>
+                  <w:r>
+                    <w:rPr>
+                      <w:rFonts w:ascii="Calibri" w:hAnsi="Calibri" w:cs="Calibri"/>
+                      <w:color w:val="000000"/>
+                    </w:rPr>
+                    <w:t>0.8333</w:t>
+                  </w:r>
+                </w:p>
+              </w:tc>
+              <w:tc>
+                <w:tcPr>
+                  <w:tcW w:w="1370" w:type="dxa"/>
+                  <w:tcBorders>
+                    <w:top w:val="double" w:sz="6" w:space="0" w:color="C0504D" w:themeColor="accent2"/>
+                    <w:left w:val="double" w:sz="6" w:space="0" w:color="C0504D" w:themeColor="accent2"/>
+                    <w:bottom w:val="nil"/>
+                    <w:right w:val="double" w:sz="12" w:space="0" w:color="C0504D" w:themeColor="accent2"/>
+                  </w:tcBorders>
+                  <w:shd w:val="clear" w:color="auto" w:fill="auto"/>
+                  <w:vAlign w:val="center"/>
+                </w:tcPr>
+                <w:p>
+                  <w:pPr>
+                    <w:jc w:val="center"/>
+                    <w:cnfStyle w:val="000000000000" w:firstRow="0" w:lastRow="0" w:firstColumn="0" w:lastColumn="0" w:oddVBand="0" w:evenVBand="0" w:oddHBand="0" w:evenHBand="0" w:firstRowFirstColumn="0" w:firstRowLastColumn="0" w:lastRowFirstColumn="0" w:lastRowLastColumn="0"/>
+                    <w:rPr>
+                      <w:rFonts w:ascii="Calibri" w:eastAsia="Times New Roman" w:hAnsi="Calibri" w:cs="Calibri"/>
+                      <w:color w:val="000000"/>
+                      <w:lang w:val="tr-TR" w:eastAsia="tr-TR"/>
+                    </w:rPr>
+                  </w:pPr>
+                  <w:r>
+                    <w:rPr>
+                      <w:rFonts w:ascii="Calibri" w:hAnsi="Calibri" w:cs="Calibri"/>
+                      <w:color w:val="000000"/>
+                    </w:rPr>
+                    <w:t>0.7917</w:t>
+                  </w:r>
+                </w:p>
+              </w:tc>
+              <w:tc>
+                <w:tcPr>
+                  <w:tcW w:w="1370" w:type="dxa"/>
+                  <w:tcBorders>
+                    <w:top w:val="double" w:sz="6" w:space="0" w:color="C0504D" w:themeColor="accent2"/>
+                    <w:left w:val="double" w:sz="12" w:space="0" w:color="C0504D" w:themeColor="accent2"/>
+                    <w:bottom w:val="nil"/>
+                    <w:right w:val="double" w:sz="6" w:space="0" w:color="C0504D" w:themeColor="accent2"/>
+                  </w:tcBorders>
+                  <w:shd w:val="clear" w:color="auto" w:fill="auto"/>
+                  <w:vAlign w:val="center"/>
+                </w:tcPr>
+                <w:p>
+                  <w:pPr>
+                    <w:jc w:val="center"/>
+                    <w:cnfStyle w:val="000000000000" w:firstRow="0" w:lastRow="0" w:firstColumn="0" w:lastColumn="0" w:oddVBand="0" w:evenVBand="0" w:oddHBand="0" w:evenHBand="0" w:firstRowFirstColumn="0" w:firstRowLastColumn="0" w:lastRowFirstColumn="0" w:lastRowLastColumn="0"/>
+                    <w:rPr>
+                      <w:rFonts w:ascii="Calibri" w:eastAsia="Times New Roman" w:hAnsi="Calibri" w:cs="Calibri"/>
+                      <w:color w:val="000000"/>
+                      <w:lang w:val="tr-TR" w:eastAsia="tr-TR"/>
+                    </w:rPr>
+                  </w:pPr>
+                  <w:r>
+                    <w:rPr>
+                      <w:rFonts w:ascii="Calibri" w:hAnsi="Calibri" w:cs="Calibri"/>
+                      <w:color w:val="000000"/>
+                    </w:rPr>
+                    <w:t>0.6806</w:t>
+                  </w:r>
+                </w:p>
+              </w:tc>
+              <w:tc>
+                <w:tcPr>
+                  <w:tcW w:w="1370" w:type="dxa"/>
+                  <w:tcBorders>
+                    <w:top w:val="double" w:sz="6" w:space="0" w:color="C0504D" w:themeColor="accent2"/>
+                    <w:left w:val="double" w:sz="6" w:space="0" w:color="C0504D" w:themeColor="accent2"/>
+                    <w:bottom w:val="nil"/>
+                    <w:right w:val="double" w:sz="6" w:space="0" w:color="C0504D" w:themeColor="accent2"/>
+                  </w:tcBorders>
+                  <w:shd w:val="clear" w:color="auto" w:fill="auto"/>
+                  <w:vAlign w:val="center"/>
+                </w:tcPr>
+                <w:p>
+                  <w:pPr>
+                    <w:jc w:val="center"/>
+                    <w:cnfStyle w:val="000000000000" w:firstRow="0" w:lastRow="0" w:firstColumn="0" w:lastColumn="0" w:oddVBand="0" w:evenVBand="0" w:oddHBand="0" w:evenHBand="0" w:firstRowFirstColumn="0" w:firstRowLastColumn="0" w:lastRowFirstColumn="0" w:lastRowLastColumn="0"/>
+                    <w:rPr>
+                      <w:rFonts w:ascii="Calibri" w:eastAsia="Times New Roman" w:hAnsi="Calibri" w:cs="Calibri"/>
+                      <w:color w:val="000000"/>
+                      <w:lang w:val="tr-TR" w:eastAsia="tr-TR"/>
+                    </w:rPr>
+                  </w:pPr>
+                  <w:r>
+                    <w:rPr>
+                      <w:rFonts w:ascii="Calibri" w:hAnsi="Calibri" w:cs="Calibri"/>
+                      <w:color w:val="000000"/>
+                    </w:rPr>
+                    <w:t>0.8889</w:t>
+                  </w:r>
+                </w:p>
+              </w:tc>
+              <w:tc>
+                <w:tcPr>
+                  <w:tcW w:w="1370" w:type="dxa"/>
+                  <w:tcBorders>
+                    <w:top w:val="double" w:sz="6" w:space="0" w:color="C0504D" w:themeColor="accent2"/>
+                    <w:left w:val="double" w:sz="6" w:space="0" w:color="C0504D" w:themeColor="accent2"/>
+                    <w:bottom w:val="nil"/>
+                    <w:right w:val="nil"/>
+                  </w:tcBorders>
+                  <w:shd w:val="clear" w:color="auto" w:fill="D99594" w:themeFill="accent2" w:themeFillTint="99"/>
+                  <w:vAlign w:val="center"/>
+                </w:tcPr>
+                <w:p>
+                  <w:pPr>
+                    <w:jc w:val="center"/>
+                    <w:cnfStyle w:val="000000000000" w:firstRow="0" w:lastRow="0" w:firstColumn="0" w:lastColumn="0" w:oddVBand="0" w:evenVBand="0" w:oddHBand="0" w:evenHBand="0" w:firstRowFirstColumn="0" w:firstRowLastColumn="0" w:lastRowFirstColumn="0" w:lastRowLastColumn="0"/>
+                    <w:rPr>
+                      <w:rFonts w:ascii="Calibri" w:eastAsia="Times New Roman" w:hAnsi="Calibri" w:cs="Calibri"/>
+                      <w:color w:val="000000"/>
+                      <w:lang w:val="tr-TR" w:eastAsia="tr-TR"/>
+                    </w:rPr>
+                  </w:pPr>
+                  <w:r>
+                    <w:rPr>
+                      <w:rFonts w:ascii="Calibri" w:hAnsi="Calibri" w:cs="Calibri"/>
+                      <w:color w:val="000000"/>
+                    </w:rPr>
+                    <w:t>0.8056</w:t>
+                  </w:r>
+                </w:p>
+              </w:tc>
+            </w:tr>
+          </w:tbl>
+          <w:p>
+            <w:pPr>
+              <w:rPr>
+                <w:rFonts w:ascii="Calibri" w:eastAsia="Times New Roman" w:hAnsi="Calibri" w:cs="Calibri"/>
+                <w:color w:val="000000"/>
+                <w:lang w:val="tr-TR" w:eastAsia="tr-TR"/>
+              </w:rPr>
+            </w:pPr>
+          </w:p>
+        </w:tc>
+      </w:tr>
+    </w:tbl>
+    <w:p>
+      <w:pPr>
+        <w:pStyle w:val="StilTermProject1"/>
+        <w:spacing w:before="240"/>
+        <w:jc w:val="center"/>
+        <w:rPr>
+          <w:b w:val="0"/>
+          <w:bCs/>
+          <w:sz w:val="24"/>
+          <w:szCs w:val="20"/>
+          <w:lang w:val="en-US"/>
+        </w:rPr>
+      </w:pPr>
+      <w:r>
+        <w:rPr>
+          <w:sz w:val="24"/>
+          <w:szCs w:val="20"/>
+          <w:lang w:val="en-US"/>
+        </w:rPr>
+        <w:t xml:space="preserve">Table.1 </w:t>
+      </w:r>
+      <w:r>
+        <w:rPr>
+          <w:b w:val="0"/>
+          <w:bCs/>
+          <w:sz w:val="24"/>
+          <w:szCs w:val="20"/>
+          <w:lang w:val="en-US"/>
+        </w:rPr>
+        <w:t>Utilization of the rooms each day in heuristic 1</w:t>
+      </w:r>
+    </w:p>
+    <w:p>
+      <w:pPr>
+        <w:pStyle w:val="StilTermProject1"/>
+        <w:rPr>
+          <w:b w:val="0"/>
+          <w:bCs/>
+          <w:sz w:val="24"/>
+          <w:szCs w:val="20"/>
+          <w:lang w:val="en-US"/>
+        </w:rPr>
+      </w:pPr>
+      <w:r>
+        <w:rPr>
+          <w:b w:val="0"/>
+          <w:bCs/>
+          <w:sz w:val="24"/>
+          <w:szCs w:val="20"/>
+          <w:lang w:val="en-US"/>
+        </w:rPr>
+        <w:tab/>
+      </w:r>
+    </w:p>
+    <w:p>
+      <w:pPr>
+        <w:pStyle w:val="StilTermProject1"/>
+        <w:rPr>
+          <w:b w:val="0"/>
+          <w:bCs/>
+          <w:sz w:val="24"/>
+          <w:szCs w:val="20"/>
+          <w:lang w:val="en-US"/>
+        </w:rPr>
+      </w:pPr>
     </w:p>
     <w:p>
       <w:pPr>
@@ -2622,7 +3852,6 @@
         <w:rPr>
           <w:lang w:val="en-US"/>
         </w:rPr>
-        <w:lastRenderedPageBreak/>
         <w:drawing>
           <wp:anchor distT="0" distB="0" distL="114300" distR="114300" simplePos="0" relativeHeight="251662336" behindDoc="0" locked="0" layoutInCell="1" allowOverlap="1" wp14:anchorId="24CA22D7" wp14:editId="5BC9AC2C">
             <wp:simplePos x="0" y="0"/>
@@ -7592,6 +8821,338 @@
       <w:color w:val="243F60" w:themeColor="accent1" w:themeShade="7F"/>
     </w:rPr>
   </w:style>
+  <w:style w:type="table" w:styleId="PlainTable1">
+    <w:name w:val="Plain Table 1"/>
+    <w:basedOn w:val="TableNormal"/>
+    <w:uiPriority w:val="99"/>
+    <w:rsid w:val="000F191A"/>
+    <w:tblPr>
+      <w:tblStyleRowBandSize w:val="1"/>
+      <w:tblStyleColBandSize w:val="1"/>
+      <w:tblBorders>
+        <w:top w:val="single" w:sz="4" w:space="0" w:color="BFBFBF" w:themeColor="background1" w:themeShade="BF"/>
+        <w:left w:val="single" w:sz="4" w:space="0" w:color="BFBFBF" w:themeColor="background1" w:themeShade="BF"/>
+        <w:bottom w:val="single" w:sz="4" w:space="0" w:color="BFBFBF" w:themeColor="background1" w:themeShade="BF"/>
+        <w:right w:val="single" w:sz="4" w:space="0" w:color="BFBFBF" w:themeColor="background1" w:themeShade="BF"/>
+        <w:insideH w:val="single" w:sz="4" w:space="0" w:color="BFBFBF" w:themeColor="background1" w:themeShade="BF"/>
+        <w:insideV w:val="single" w:sz="4" w:space="0" w:color="BFBFBF" w:themeColor="background1" w:themeShade="BF"/>
+      </w:tblBorders>
+    </w:tblPr>
+    <w:tblStylePr w:type="firstRow">
+      <w:rPr>
+        <w:b/>
+        <w:bCs/>
+      </w:rPr>
+    </w:tblStylePr>
+    <w:tblStylePr w:type="lastRow">
+      <w:rPr>
+        <w:b/>
+        <w:bCs/>
+      </w:rPr>
+      <w:tblPr/>
+      <w:tcPr>
+        <w:tcBorders>
+          <w:top w:val="double" w:sz="4" w:space="0" w:color="BFBFBF" w:themeColor="background1" w:themeShade="BF"/>
+        </w:tcBorders>
+      </w:tcPr>
+    </w:tblStylePr>
+    <w:tblStylePr w:type="firstCol">
+      <w:rPr>
+        <w:b/>
+        <w:bCs/>
+      </w:rPr>
+    </w:tblStylePr>
+    <w:tblStylePr w:type="lastCol">
+      <w:rPr>
+        <w:b/>
+        <w:bCs/>
+      </w:rPr>
+    </w:tblStylePr>
+    <w:tblStylePr w:type="band1Vert">
+      <w:tblPr/>
+      <w:tcPr>
+        <w:shd w:val="clear" w:color="auto" w:fill="F2F2F2" w:themeFill="background1" w:themeFillShade="F2"/>
+      </w:tcPr>
+    </w:tblStylePr>
+    <w:tblStylePr w:type="band1Horz">
+      <w:tblPr/>
+      <w:tcPr>
+        <w:shd w:val="clear" w:color="auto" w:fill="F2F2F2" w:themeFill="background1" w:themeFillShade="F2"/>
+      </w:tcPr>
+    </w:tblStylePr>
+  </w:style>
+  <w:style w:type="table" w:styleId="GridTable1Light-Accent2">
+    <w:name w:val="Grid Table 1 Light Accent 2"/>
+    <w:basedOn w:val="TableNormal"/>
+    <w:uiPriority w:val="46"/>
+    <w:rsid w:val="000F191A"/>
+    <w:tblPr>
+      <w:tblStyleRowBandSize w:val="1"/>
+      <w:tblStyleColBandSize w:val="1"/>
+      <w:tblBorders>
+        <w:top w:val="single" w:sz="4" w:space="0" w:color="E5B8B7" w:themeColor="accent2" w:themeTint="66"/>
+        <w:left w:val="single" w:sz="4" w:space="0" w:color="E5B8B7" w:themeColor="accent2" w:themeTint="66"/>
+        <w:bottom w:val="single" w:sz="4" w:space="0" w:color="E5B8B7" w:themeColor="accent2" w:themeTint="66"/>
+        <w:right w:val="single" w:sz="4" w:space="0" w:color="E5B8B7" w:themeColor="accent2" w:themeTint="66"/>
+        <w:insideH w:val="single" w:sz="4" w:space="0" w:color="E5B8B7" w:themeColor="accent2" w:themeTint="66"/>
+        <w:insideV w:val="single" w:sz="4" w:space="0" w:color="E5B8B7" w:themeColor="accent2" w:themeTint="66"/>
+      </w:tblBorders>
+    </w:tblPr>
+    <w:tblStylePr w:type="firstRow">
+      <w:rPr>
+        <w:b/>
+        <w:bCs/>
+      </w:rPr>
+      <w:tblPr/>
+      <w:tcPr>
+        <w:tcBorders>
+          <w:bottom w:val="single" w:sz="12" w:space="0" w:color="D99594" w:themeColor="accent2" w:themeTint="99"/>
+        </w:tcBorders>
+      </w:tcPr>
+    </w:tblStylePr>
+    <w:tblStylePr w:type="lastRow">
+      <w:rPr>
+        <w:b/>
+        <w:bCs/>
+      </w:rPr>
+      <w:tblPr/>
+      <w:tcPr>
+        <w:tcBorders>
+          <w:top w:val="double" w:sz="2" w:space="0" w:color="D99594" w:themeColor="accent2" w:themeTint="99"/>
+        </w:tcBorders>
+      </w:tcPr>
+    </w:tblStylePr>
+    <w:tblStylePr w:type="firstCol">
+      <w:rPr>
+        <w:b/>
+        <w:bCs/>
+      </w:rPr>
+    </w:tblStylePr>
+    <w:tblStylePr w:type="lastCol">
+      <w:rPr>
+        <w:b/>
+        <w:bCs/>
+      </w:rPr>
+    </w:tblStylePr>
+  </w:style>
+  <w:style w:type="table" w:styleId="GridTable2-Accent2">
+    <w:name w:val="Grid Table 2 Accent 2"/>
+    <w:basedOn w:val="TableNormal"/>
+    <w:uiPriority w:val="47"/>
+    <w:rsid w:val="000F191A"/>
+    <w:tblPr>
+      <w:tblStyleRowBandSize w:val="1"/>
+      <w:tblStyleColBandSize w:val="1"/>
+      <w:tblBorders>
+        <w:top w:val="single" w:sz="2" w:space="0" w:color="D99594" w:themeColor="accent2" w:themeTint="99"/>
+        <w:bottom w:val="single" w:sz="2" w:space="0" w:color="D99594" w:themeColor="accent2" w:themeTint="99"/>
+        <w:insideH w:val="single" w:sz="2" w:space="0" w:color="D99594" w:themeColor="accent2" w:themeTint="99"/>
+        <w:insideV w:val="single" w:sz="2" w:space="0" w:color="D99594" w:themeColor="accent2" w:themeTint="99"/>
+      </w:tblBorders>
+    </w:tblPr>
+    <w:tblStylePr w:type="firstRow">
+      <w:rPr>
+        <w:b/>
+        <w:bCs/>
+      </w:rPr>
+      <w:tblPr/>
+      <w:tcPr>
+        <w:tcBorders>
+          <w:top w:val="nil"/>
+          <w:bottom w:val="single" w:sz="12" w:space="0" w:color="D99594" w:themeColor="accent2" w:themeTint="99"/>
+          <w:insideH w:val="nil"/>
+          <w:insideV w:val="nil"/>
+        </w:tcBorders>
+        <w:shd w:val="clear" w:color="auto" w:fill="FFFFFF" w:themeFill="background1"/>
+      </w:tcPr>
+    </w:tblStylePr>
+    <w:tblStylePr w:type="lastRow">
+      <w:rPr>
+        <w:b/>
+        <w:bCs/>
+      </w:rPr>
+      <w:tblPr/>
+      <w:tcPr>
+        <w:tcBorders>
+          <w:top w:val="double" w:sz="2" w:space="0" w:color="D99594" w:themeColor="accent2" w:themeTint="99"/>
+          <w:bottom w:val="nil"/>
+          <w:insideH w:val="nil"/>
+          <w:insideV w:val="nil"/>
+        </w:tcBorders>
+        <w:shd w:val="clear" w:color="auto" w:fill="FFFFFF" w:themeFill="background1"/>
+      </w:tcPr>
+    </w:tblStylePr>
+    <w:tblStylePr w:type="firstCol">
+      <w:rPr>
+        <w:b/>
+        <w:bCs/>
+      </w:rPr>
+    </w:tblStylePr>
+    <w:tblStylePr w:type="lastCol">
+      <w:rPr>
+        <w:b/>
+        <w:bCs/>
+      </w:rPr>
+    </w:tblStylePr>
+    <w:tblStylePr w:type="band1Vert">
+      <w:tblPr/>
+      <w:tcPr>
+        <w:shd w:val="clear" w:color="auto" w:fill="F2DBDB" w:themeFill="accent2" w:themeFillTint="33"/>
+      </w:tcPr>
+    </w:tblStylePr>
+    <w:tblStylePr w:type="band1Horz">
+      <w:tblPr/>
+      <w:tcPr>
+        <w:shd w:val="clear" w:color="auto" w:fill="F2DBDB" w:themeFill="accent2" w:themeFillTint="33"/>
+      </w:tcPr>
+    </w:tblStylePr>
+  </w:style>
+  <w:style w:type="table" w:styleId="GridTable4-Accent2">
+    <w:name w:val="Grid Table 4 Accent 2"/>
+    <w:basedOn w:val="TableNormal"/>
+    <w:uiPriority w:val="49"/>
+    <w:rsid w:val="000F191A"/>
+    <w:tblPr>
+      <w:tblStyleRowBandSize w:val="1"/>
+      <w:tblStyleColBandSize w:val="1"/>
+      <w:tblBorders>
+        <w:top w:val="single" w:sz="4" w:space="0" w:color="D99594" w:themeColor="accent2" w:themeTint="99"/>
+        <w:left w:val="single" w:sz="4" w:space="0" w:color="D99594" w:themeColor="accent2" w:themeTint="99"/>
+        <w:bottom w:val="single" w:sz="4" w:space="0" w:color="D99594" w:themeColor="accent2" w:themeTint="99"/>
+        <w:right w:val="single" w:sz="4" w:space="0" w:color="D99594" w:themeColor="accent2" w:themeTint="99"/>
+        <w:insideH w:val="single" w:sz="4" w:space="0" w:color="D99594" w:themeColor="accent2" w:themeTint="99"/>
+        <w:insideV w:val="single" w:sz="4" w:space="0" w:color="D99594" w:themeColor="accent2" w:themeTint="99"/>
+      </w:tblBorders>
+    </w:tblPr>
+    <w:tblStylePr w:type="firstRow">
+      <w:rPr>
+        <w:b/>
+        <w:bCs/>
+        <w:color w:val="FFFFFF" w:themeColor="background1"/>
+      </w:rPr>
+      <w:tblPr/>
+      <w:tcPr>
+        <w:tcBorders>
+          <w:top w:val="single" w:sz="4" w:space="0" w:color="C0504D" w:themeColor="accent2"/>
+          <w:left w:val="single" w:sz="4" w:space="0" w:color="C0504D" w:themeColor="accent2"/>
+          <w:bottom w:val="single" w:sz="4" w:space="0" w:color="C0504D" w:themeColor="accent2"/>
+          <w:right w:val="single" w:sz="4" w:space="0" w:color="C0504D" w:themeColor="accent2"/>
+          <w:insideH w:val="nil"/>
+          <w:insideV w:val="nil"/>
+        </w:tcBorders>
+        <w:shd w:val="clear" w:color="auto" w:fill="C0504D" w:themeFill="accent2"/>
+      </w:tcPr>
+    </w:tblStylePr>
+    <w:tblStylePr w:type="lastRow">
+      <w:rPr>
+        <w:b/>
+        <w:bCs/>
+      </w:rPr>
+      <w:tblPr/>
+      <w:tcPr>
+        <w:tcBorders>
+          <w:top w:val="double" w:sz="4" w:space="0" w:color="C0504D" w:themeColor="accent2"/>
+        </w:tcBorders>
+      </w:tcPr>
+    </w:tblStylePr>
+    <w:tblStylePr w:type="firstCol">
+      <w:rPr>
+        <w:b/>
+        <w:bCs/>
+      </w:rPr>
+    </w:tblStylePr>
+    <w:tblStylePr w:type="lastCol">
+      <w:rPr>
+        <w:b/>
+        <w:bCs/>
+      </w:rPr>
+    </w:tblStylePr>
+    <w:tblStylePr w:type="band1Vert">
+      <w:tblPr/>
+      <w:tcPr>
+        <w:shd w:val="clear" w:color="auto" w:fill="F2DBDB" w:themeFill="accent2" w:themeFillTint="33"/>
+      </w:tcPr>
+    </w:tblStylePr>
+    <w:tblStylePr w:type="band1Horz">
+      <w:tblPr/>
+      <w:tcPr>
+        <w:shd w:val="clear" w:color="auto" w:fill="F2DBDB" w:themeFill="accent2" w:themeFillTint="33"/>
+      </w:tcPr>
+    </w:tblStylePr>
+  </w:style>
+  <w:style w:type="table" w:styleId="GridTable4-Accent1">
+    <w:name w:val="Grid Table 4 Accent 1"/>
+    <w:basedOn w:val="TableNormal"/>
+    <w:uiPriority w:val="49"/>
+    <w:rsid w:val="00B8716C"/>
+    <w:tblPr>
+      <w:tblStyleRowBandSize w:val="1"/>
+      <w:tblStyleColBandSize w:val="1"/>
+      <w:tblBorders>
+        <w:top w:val="single" w:sz="4" w:space="0" w:color="95B3D7" w:themeColor="accent1" w:themeTint="99"/>
+        <w:left w:val="single" w:sz="4" w:space="0" w:color="95B3D7" w:themeColor="accent1" w:themeTint="99"/>
+        <w:bottom w:val="single" w:sz="4" w:space="0" w:color="95B3D7" w:themeColor="accent1" w:themeTint="99"/>
+        <w:right w:val="single" w:sz="4" w:space="0" w:color="95B3D7" w:themeColor="accent1" w:themeTint="99"/>
+        <w:insideH w:val="single" w:sz="4" w:space="0" w:color="95B3D7" w:themeColor="accent1" w:themeTint="99"/>
+        <w:insideV w:val="single" w:sz="4" w:space="0" w:color="95B3D7" w:themeColor="accent1" w:themeTint="99"/>
+      </w:tblBorders>
+    </w:tblPr>
+    <w:tblStylePr w:type="firstRow">
+      <w:rPr>
+        <w:b/>
+        <w:bCs/>
+        <w:color w:val="FFFFFF" w:themeColor="background1"/>
+      </w:rPr>
+      <w:tblPr/>
+      <w:tcPr>
+        <w:tcBorders>
+          <w:top w:val="single" w:sz="4" w:space="0" w:color="4F81BD" w:themeColor="accent1"/>
+          <w:left w:val="single" w:sz="4" w:space="0" w:color="4F81BD" w:themeColor="accent1"/>
+          <w:bottom w:val="single" w:sz="4" w:space="0" w:color="4F81BD" w:themeColor="accent1"/>
+          <w:right w:val="single" w:sz="4" w:space="0" w:color="4F81BD" w:themeColor="accent1"/>
+          <w:insideH w:val="nil"/>
+          <w:insideV w:val="nil"/>
+        </w:tcBorders>
+        <w:shd w:val="clear" w:color="auto" w:fill="4F81BD" w:themeFill="accent1"/>
+      </w:tcPr>
+    </w:tblStylePr>
+    <w:tblStylePr w:type="lastRow">
+      <w:rPr>
+        <w:b/>
+        <w:bCs/>
+      </w:rPr>
+      <w:tblPr/>
+      <w:tcPr>
+        <w:tcBorders>
+          <w:top w:val="double" w:sz="4" w:space="0" w:color="4F81BD" w:themeColor="accent1"/>
+        </w:tcBorders>
+      </w:tcPr>
+    </w:tblStylePr>
+    <w:tblStylePr w:type="firstCol">
+      <w:rPr>
+        <w:b/>
+        <w:bCs/>
+      </w:rPr>
+    </w:tblStylePr>
+    <w:tblStylePr w:type="lastCol">
+      <w:rPr>
+        <w:b/>
+        <w:bCs/>
+      </w:rPr>
+    </w:tblStylePr>
+    <w:tblStylePr w:type="band1Vert">
+      <w:tblPr/>
+      <w:tcPr>
+        <w:shd w:val="clear" w:color="auto" w:fill="DBE5F1" w:themeFill="accent1" w:themeFillTint="33"/>
+      </w:tcPr>
+    </w:tblStylePr>
+    <w:tblStylePr w:type="band1Horz">
+      <w:tblPr/>
+      <w:tcPr>
+        <w:shd w:val="clear" w:color="auto" w:fill="DBE5F1" w:themeFill="accent1" w:themeFillTint="33"/>
+      </w:tcPr>
+    </w:tblStylePr>
+  </w:style>
 </w:styles>
 </file>
 

</xml_diff>